<commit_message>
agrege codigo de merch
</commit_message>
<xml_diff>
--- a/git.docx
+++ b/git.docx
@@ -4662,6 +4662,3456 @@
           <w:lang w:val="es-CL"/>
         </w:rPr>
         <w:t>~/Desktop/Programacion/Ruby on rails/documentos/JavaScript/proyectoGit</w:t>
+      </w:r>
+      <w:r>
+        <w:rPr>
+          <w:rFonts w:ascii="Lucida Console" w:hAnsi="Lucida Console" w:cs="Lucida Console"/>
+          <w:color w:val="00A89A"/>
+          <w:kern w:val="0"/>
+          <w:sz w:val="18"/>
+          <w:szCs w:val="18"/>
+          <w:lang w:val="es-CL"/>
+        </w:rPr>
+        <w:t xml:space="preserve"> (main)</w:t>
+      </w:r>
+    </w:p>
+    <w:p>
+      <w:pPr>
+        <w:autoSpaceDE w:val="0"/>
+        <w:autoSpaceDN w:val="0"/>
+        <w:adjustRightInd w:val="0"/>
+        <w:spacing w:after="0" w:line="240" w:lineRule="auto"/>
+        <w:rPr>
+          <w:rFonts w:ascii="Lucida Console" w:hAnsi="Lucida Console" w:cs="Lucida Console"/>
+          <w:kern w:val="0"/>
+          <w:sz w:val="18"/>
+          <w:szCs w:val="18"/>
+          <w:lang w:val="es-CL"/>
+        </w:rPr>
+      </w:pPr>
+      <w:r>
+        <w:rPr>
+          <w:rFonts w:ascii="Lucida Console" w:hAnsi="Lucida Console" w:cs="Lucida Console"/>
+          <w:kern w:val="0"/>
+          <w:sz w:val="18"/>
+          <w:szCs w:val="18"/>
+          <w:lang w:val="es-CL"/>
+        </w:rPr>
+        <w:t>$</w:t>
+      </w:r>
+    </w:p>
+    <w:p>
+      <w:pPr>
+        <w:autoSpaceDE w:val="0"/>
+        <w:autoSpaceDN w:val="0"/>
+        <w:adjustRightInd w:val="0"/>
+        <w:spacing w:after="0" w:line="240" w:lineRule="auto"/>
+        <w:rPr>
+          <w:rFonts w:ascii="Lucida Console" w:hAnsi="Lucida Console" w:cs="Lucida Console"/>
+          <w:kern w:val="0"/>
+          <w:sz w:val="18"/>
+          <w:szCs w:val="18"/>
+          <w:lang w:val="es-CL"/>
+        </w:rPr>
+      </w:pPr>
+    </w:p>
+    <w:p>
+      <w:pPr>
+        <w:autoSpaceDE w:val="0"/>
+        <w:autoSpaceDN w:val="0"/>
+        <w:adjustRightInd w:val="0"/>
+        <w:spacing w:after="0" w:line="240" w:lineRule="auto"/>
+        <w:rPr>
+          <w:rFonts w:ascii="Lucida Console" w:hAnsi="Lucida Console" w:cs="Lucida Console"/>
+          <w:color w:val="00A89A"/>
+          <w:kern w:val="0"/>
+          <w:sz w:val="18"/>
+          <w:szCs w:val="18"/>
+          <w:lang w:val="en-US"/>
+        </w:rPr>
+      </w:pPr>
+      <w:r>
+        <w:rPr>
+          <w:rFonts w:ascii="Lucida Console" w:hAnsi="Lucida Console" w:cs="Lucida Console"/>
+          <w:color w:val="1CA800"/>
+          <w:kern w:val="0"/>
+          <w:sz w:val="18"/>
+          <w:szCs w:val="18"/>
+          <w:lang w:val="en-US"/>
+        </w:rPr>
+        <w:t xml:space="preserve">Carlos@LAPTOP-JARNETS8 </w:t>
+      </w:r>
+      <w:r>
+        <w:rPr>
+          <w:rFonts w:ascii="Lucida Console" w:hAnsi="Lucida Console" w:cs="Lucida Console"/>
+          <w:color w:val="B148C6"/>
+          <w:kern w:val="0"/>
+          <w:sz w:val="18"/>
+          <w:szCs w:val="18"/>
+          <w:lang w:val="en-US"/>
+        </w:rPr>
+        <w:t xml:space="preserve">MINGW64 </w:t>
+      </w:r>
+      <w:r>
+        <w:rPr>
+          <w:rFonts w:ascii="Lucida Console" w:hAnsi="Lucida Console" w:cs="Lucida Console"/>
+          <w:color w:val="C0A000"/>
+          <w:kern w:val="0"/>
+          <w:sz w:val="18"/>
+          <w:szCs w:val="18"/>
+          <w:lang w:val="en-US"/>
+        </w:rPr>
+        <w:t>~/Desktop/Programacion/Ruby on rails/documentos/JavaScript/proyecto2</w:t>
+      </w:r>
+      <w:r>
+        <w:rPr>
+          <w:rFonts w:ascii="Lucida Console" w:hAnsi="Lucida Console" w:cs="Lucida Console"/>
+          <w:color w:val="00A89A"/>
+          <w:kern w:val="0"/>
+          <w:sz w:val="18"/>
+          <w:szCs w:val="18"/>
+          <w:lang w:val="en-US"/>
+        </w:rPr>
+        <w:t xml:space="preserve"> (main)</w:t>
+      </w:r>
+    </w:p>
+    <w:p>
+      <w:pPr>
+        <w:autoSpaceDE w:val="0"/>
+        <w:autoSpaceDN w:val="0"/>
+        <w:adjustRightInd w:val="0"/>
+        <w:spacing w:after="0" w:line="240" w:lineRule="auto"/>
+        <w:rPr>
+          <w:rFonts w:ascii="Lucida Console" w:hAnsi="Lucida Console" w:cs="Lucida Console"/>
+          <w:kern w:val="0"/>
+          <w:sz w:val="18"/>
+          <w:szCs w:val="18"/>
+          <w:lang w:val="en-US"/>
+        </w:rPr>
+      </w:pPr>
+      <w:r>
+        <w:rPr>
+          <w:rFonts w:ascii="Lucida Console" w:hAnsi="Lucida Console" w:cs="Lucida Console"/>
+          <w:kern w:val="0"/>
+          <w:sz w:val="18"/>
+          <w:szCs w:val="18"/>
+          <w:lang w:val="en-US"/>
+        </w:rPr>
+        <w:t>$ git status</w:t>
+      </w:r>
+    </w:p>
+    <w:p>
+      <w:pPr>
+        <w:autoSpaceDE w:val="0"/>
+        <w:autoSpaceDN w:val="0"/>
+        <w:adjustRightInd w:val="0"/>
+        <w:spacing w:after="0" w:line="240" w:lineRule="auto"/>
+        <w:rPr>
+          <w:rFonts w:ascii="Lucida Console" w:hAnsi="Lucida Console" w:cs="Lucida Console"/>
+          <w:kern w:val="0"/>
+          <w:sz w:val="18"/>
+          <w:szCs w:val="18"/>
+          <w:lang w:val="en-US"/>
+        </w:rPr>
+      </w:pPr>
+      <w:r>
+        <w:rPr>
+          <w:rFonts w:ascii="Lucida Console" w:hAnsi="Lucida Console" w:cs="Lucida Console"/>
+          <w:kern w:val="0"/>
+          <w:sz w:val="18"/>
+          <w:szCs w:val="18"/>
+          <w:lang w:val="en-US"/>
+        </w:rPr>
+        <w:t>On branch main</w:t>
+      </w:r>
+    </w:p>
+    <w:p>
+      <w:pPr>
+        <w:autoSpaceDE w:val="0"/>
+        <w:autoSpaceDN w:val="0"/>
+        <w:adjustRightInd w:val="0"/>
+        <w:spacing w:after="0" w:line="240" w:lineRule="auto"/>
+        <w:rPr>
+          <w:rFonts w:ascii="Lucida Console" w:hAnsi="Lucida Console" w:cs="Lucida Console"/>
+          <w:kern w:val="0"/>
+          <w:sz w:val="18"/>
+          <w:szCs w:val="18"/>
+          <w:lang w:val="en-US"/>
+        </w:rPr>
+      </w:pPr>
+      <w:r>
+        <w:rPr>
+          <w:rFonts w:ascii="Lucida Console" w:hAnsi="Lucida Console" w:cs="Lucida Console"/>
+          <w:kern w:val="0"/>
+          <w:sz w:val="18"/>
+          <w:szCs w:val="18"/>
+          <w:lang w:val="en-US"/>
+        </w:rPr>
+        <w:t>Changes not staged for commit:</w:t>
+      </w:r>
+    </w:p>
+    <w:p>
+      <w:pPr>
+        <w:autoSpaceDE w:val="0"/>
+        <w:autoSpaceDN w:val="0"/>
+        <w:adjustRightInd w:val="0"/>
+        <w:spacing w:after="0" w:line="240" w:lineRule="auto"/>
+        <w:rPr>
+          <w:rFonts w:ascii="Lucida Console" w:hAnsi="Lucida Console" w:cs="Lucida Console"/>
+          <w:kern w:val="0"/>
+          <w:sz w:val="18"/>
+          <w:szCs w:val="18"/>
+          <w:lang w:val="en-US"/>
+        </w:rPr>
+      </w:pPr>
+      <w:r>
+        <w:rPr>
+          <w:rFonts w:ascii="Lucida Console" w:hAnsi="Lucida Console" w:cs="Lucida Console"/>
+          <w:kern w:val="0"/>
+          <w:sz w:val="18"/>
+          <w:szCs w:val="18"/>
+          <w:lang w:val="en-US"/>
+        </w:rPr>
+        <w:t xml:space="preserve">  (use "git add &lt;file&gt;..." to update what will be committed)</w:t>
+      </w:r>
+    </w:p>
+    <w:p>
+      <w:pPr>
+        <w:autoSpaceDE w:val="0"/>
+        <w:autoSpaceDN w:val="0"/>
+        <w:adjustRightInd w:val="0"/>
+        <w:spacing w:after="0" w:line="240" w:lineRule="auto"/>
+        <w:rPr>
+          <w:rFonts w:ascii="Lucida Console" w:hAnsi="Lucida Console" w:cs="Lucida Console"/>
+          <w:kern w:val="0"/>
+          <w:sz w:val="18"/>
+          <w:szCs w:val="18"/>
+          <w:lang w:val="en-US"/>
+        </w:rPr>
+      </w:pPr>
+      <w:r>
+        <w:rPr>
+          <w:rFonts w:ascii="Lucida Console" w:hAnsi="Lucida Console" w:cs="Lucida Console"/>
+          <w:kern w:val="0"/>
+          <w:sz w:val="18"/>
+          <w:szCs w:val="18"/>
+          <w:lang w:val="en-US"/>
+        </w:rPr>
+        <w:t xml:space="preserve">  (use "git restore &lt;file&gt;..." to discard changes in working directory)</w:t>
+      </w:r>
+    </w:p>
+    <w:p>
+      <w:pPr>
+        <w:autoSpaceDE w:val="0"/>
+        <w:autoSpaceDN w:val="0"/>
+        <w:adjustRightInd w:val="0"/>
+        <w:spacing w:after="0" w:line="240" w:lineRule="auto"/>
+        <w:rPr>
+          <w:rFonts w:ascii="Lucida Console" w:hAnsi="Lucida Console" w:cs="Lucida Console"/>
+          <w:color w:val="D42C3A"/>
+          <w:kern w:val="0"/>
+          <w:sz w:val="18"/>
+          <w:szCs w:val="18"/>
+          <w:lang w:val="en-US"/>
+        </w:rPr>
+      </w:pPr>
+      <w:r>
+        <w:rPr>
+          <w:rFonts w:ascii="Lucida Console" w:hAnsi="Lucida Console" w:cs="Lucida Console"/>
+          <w:kern w:val="0"/>
+          <w:sz w:val="18"/>
+          <w:szCs w:val="18"/>
+          <w:lang w:val="en-US"/>
+        </w:rPr>
+        <w:t xml:space="preserve">        </w:t>
+      </w:r>
+      <w:r>
+        <w:rPr>
+          <w:rFonts w:ascii="Lucida Console" w:hAnsi="Lucida Console" w:cs="Lucida Console"/>
+          <w:color w:val="D42C3A"/>
+          <w:kern w:val="0"/>
+          <w:sz w:val="18"/>
+          <w:szCs w:val="18"/>
+          <w:lang w:val="en-US"/>
+        </w:rPr>
+        <w:t>modified:   index.html</w:t>
+      </w:r>
+    </w:p>
+    <w:p>
+      <w:pPr>
+        <w:autoSpaceDE w:val="0"/>
+        <w:autoSpaceDN w:val="0"/>
+        <w:adjustRightInd w:val="0"/>
+        <w:spacing w:after="0" w:line="240" w:lineRule="auto"/>
+        <w:rPr>
+          <w:rFonts w:ascii="Lucida Console" w:hAnsi="Lucida Console" w:cs="Lucida Console"/>
+          <w:color w:val="D42C3A"/>
+          <w:kern w:val="0"/>
+          <w:sz w:val="18"/>
+          <w:szCs w:val="18"/>
+          <w:lang w:val="en-US"/>
+        </w:rPr>
+      </w:pPr>
+    </w:p>
+    <w:p>
+      <w:pPr>
+        <w:autoSpaceDE w:val="0"/>
+        <w:autoSpaceDN w:val="0"/>
+        <w:adjustRightInd w:val="0"/>
+        <w:spacing w:after="0" w:line="240" w:lineRule="auto"/>
+        <w:rPr>
+          <w:rFonts w:ascii="Lucida Console" w:hAnsi="Lucida Console" w:cs="Lucida Console"/>
+          <w:kern w:val="0"/>
+          <w:sz w:val="18"/>
+          <w:szCs w:val="18"/>
+          <w:lang w:val="en-US"/>
+        </w:rPr>
+      </w:pPr>
+      <w:r>
+        <w:rPr>
+          <w:rFonts w:ascii="Lucida Console" w:hAnsi="Lucida Console" w:cs="Lucida Console"/>
+          <w:kern w:val="0"/>
+          <w:sz w:val="18"/>
+          <w:szCs w:val="18"/>
+          <w:lang w:val="en-US"/>
+        </w:rPr>
+        <w:t>no changes added to commit (use "git add" and/or "git commit -a")</w:t>
+      </w:r>
+    </w:p>
+    <w:p>
+      <w:pPr>
+        <w:autoSpaceDE w:val="0"/>
+        <w:autoSpaceDN w:val="0"/>
+        <w:adjustRightInd w:val="0"/>
+        <w:spacing w:after="0" w:line="240" w:lineRule="auto"/>
+        <w:rPr>
+          <w:rFonts w:ascii="Lucida Console" w:hAnsi="Lucida Console" w:cs="Lucida Console"/>
+          <w:kern w:val="0"/>
+          <w:sz w:val="18"/>
+          <w:szCs w:val="18"/>
+          <w:lang w:val="en-US"/>
+        </w:rPr>
+      </w:pPr>
+    </w:p>
+    <w:p>
+      <w:pPr>
+        <w:autoSpaceDE w:val="0"/>
+        <w:autoSpaceDN w:val="0"/>
+        <w:adjustRightInd w:val="0"/>
+        <w:spacing w:after="0" w:line="240" w:lineRule="auto"/>
+        <w:rPr>
+          <w:rFonts w:ascii="Lucida Console" w:hAnsi="Lucida Console" w:cs="Lucida Console"/>
+          <w:color w:val="00A89A"/>
+          <w:kern w:val="0"/>
+          <w:sz w:val="18"/>
+          <w:szCs w:val="18"/>
+          <w:lang w:val="en-US"/>
+        </w:rPr>
+      </w:pPr>
+      <w:r>
+        <w:rPr>
+          <w:rFonts w:ascii="Lucida Console" w:hAnsi="Lucida Console" w:cs="Lucida Console"/>
+          <w:color w:val="1CA800"/>
+          <w:kern w:val="0"/>
+          <w:sz w:val="18"/>
+          <w:szCs w:val="18"/>
+          <w:lang w:val="en-US"/>
+        </w:rPr>
+        <w:t xml:space="preserve">Carlos@LAPTOP-JARNETS8 </w:t>
+      </w:r>
+      <w:r>
+        <w:rPr>
+          <w:rFonts w:ascii="Lucida Console" w:hAnsi="Lucida Console" w:cs="Lucida Console"/>
+          <w:color w:val="B148C6"/>
+          <w:kern w:val="0"/>
+          <w:sz w:val="18"/>
+          <w:szCs w:val="18"/>
+          <w:lang w:val="en-US"/>
+        </w:rPr>
+        <w:t xml:space="preserve">MINGW64 </w:t>
+      </w:r>
+      <w:r>
+        <w:rPr>
+          <w:rFonts w:ascii="Lucida Console" w:hAnsi="Lucida Console" w:cs="Lucida Console"/>
+          <w:color w:val="C0A000"/>
+          <w:kern w:val="0"/>
+          <w:sz w:val="18"/>
+          <w:szCs w:val="18"/>
+          <w:lang w:val="en-US"/>
+        </w:rPr>
+        <w:t>~/Desktop/Programacion/Ruby on rails/documentos/JavaScript/proyecto2</w:t>
+      </w:r>
+      <w:r>
+        <w:rPr>
+          <w:rFonts w:ascii="Lucida Console" w:hAnsi="Lucida Console" w:cs="Lucida Console"/>
+          <w:color w:val="00A89A"/>
+          <w:kern w:val="0"/>
+          <w:sz w:val="18"/>
+          <w:szCs w:val="18"/>
+          <w:lang w:val="en-US"/>
+        </w:rPr>
+        <w:t xml:space="preserve"> (main)</w:t>
+      </w:r>
+    </w:p>
+    <w:p>
+      <w:pPr>
+        <w:autoSpaceDE w:val="0"/>
+        <w:autoSpaceDN w:val="0"/>
+        <w:adjustRightInd w:val="0"/>
+        <w:spacing w:after="0" w:line="240" w:lineRule="auto"/>
+        <w:rPr>
+          <w:rFonts w:ascii="Lucida Console" w:hAnsi="Lucida Console" w:cs="Lucida Console"/>
+          <w:kern w:val="0"/>
+          <w:sz w:val="18"/>
+          <w:szCs w:val="18"/>
+          <w:lang w:val="en-US"/>
+        </w:rPr>
+      </w:pPr>
+      <w:r>
+        <w:rPr>
+          <w:rFonts w:ascii="Lucida Console" w:hAnsi="Lucida Console" w:cs="Lucida Console"/>
+          <w:kern w:val="0"/>
+          <w:sz w:val="18"/>
+          <w:szCs w:val="18"/>
+          <w:lang w:val="en-US"/>
+        </w:rPr>
+        <w:t>$ git add .</w:t>
+      </w:r>
+    </w:p>
+    <w:p>
+      <w:pPr>
+        <w:autoSpaceDE w:val="0"/>
+        <w:autoSpaceDN w:val="0"/>
+        <w:adjustRightInd w:val="0"/>
+        <w:spacing w:after="0" w:line="240" w:lineRule="auto"/>
+        <w:rPr>
+          <w:rFonts w:ascii="Lucida Console" w:hAnsi="Lucida Console" w:cs="Lucida Console"/>
+          <w:kern w:val="0"/>
+          <w:sz w:val="18"/>
+          <w:szCs w:val="18"/>
+          <w:lang w:val="en-US"/>
+        </w:rPr>
+      </w:pPr>
+    </w:p>
+    <w:p>
+      <w:pPr>
+        <w:autoSpaceDE w:val="0"/>
+        <w:autoSpaceDN w:val="0"/>
+        <w:adjustRightInd w:val="0"/>
+        <w:spacing w:after="0" w:line="240" w:lineRule="auto"/>
+        <w:rPr>
+          <w:rFonts w:ascii="Lucida Console" w:hAnsi="Lucida Console" w:cs="Lucida Console"/>
+          <w:color w:val="00A89A"/>
+          <w:kern w:val="0"/>
+          <w:sz w:val="18"/>
+          <w:szCs w:val="18"/>
+          <w:lang w:val="en-US"/>
+        </w:rPr>
+      </w:pPr>
+      <w:r>
+        <w:rPr>
+          <w:rFonts w:ascii="Lucida Console" w:hAnsi="Lucida Console" w:cs="Lucida Console"/>
+          <w:color w:val="1CA800"/>
+          <w:kern w:val="0"/>
+          <w:sz w:val="18"/>
+          <w:szCs w:val="18"/>
+          <w:lang w:val="en-US"/>
+        </w:rPr>
+        <w:t xml:space="preserve">Carlos@LAPTOP-JARNETS8 </w:t>
+      </w:r>
+      <w:r>
+        <w:rPr>
+          <w:rFonts w:ascii="Lucida Console" w:hAnsi="Lucida Console" w:cs="Lucida Console"/>
+          <w:color w:val="B148C6"/>
+          <w:kern w:val="0"/>
+          <w:sz w:val="18"/>
+          <w:szCs w:val="18"/>
+          <w:lang w:val="en-US"/>
+        </w:rPr>
+        <w:t xml:space="preserve">MINGW64 </w:t>
+      </w:r>
+      <w:r>
+        <w:rPr>
+          <w:rFonts w:ascii="Lucida Console" w:hAnsi="Lucida Console" w:cs="Lucida Console"/>
+          <w:color w:val="C0A000"/>
+          <w:kern w:val="0"/>
+          <w:sz w:val="18"/>
+          <w:szCs w:val="18"/>
+          <w:lang w:val="en-US"/>
+        </w:rPr>
+        <w:t>~/Desktop/Programacion/Ruby on rails/documentos/JavaScript/proyecto2</w:t>
+      </w:r>
+      <w:r>
+        <w:rPr>
+          <w:rFonts w:ascii="Lucida Console" w:hAnsi="Lucida Console" w:cs="Lucida Console"/>
+          <w:color w:val="00A89A"/>
+          <w:kern w:val="0"/>
+          <w:sz w:val="18"/>
+          <w:szCs w:val="18"/>
+          <w:lang w:val="en-US"/>
+        </w:rPr>
+        <w:t xml:space="preserve"> (main)</w:t>
+      </w:r>
+    </w:p>
+    <w:p>
+      <w:pPr>
+        <w:autoSpaceDE w:val="0"/>
+        <w:autoSpaceDN w:val="0"/>
+        <w:adjustRightInd w:val="0"/>
+        <w:spacing w:after="0" w:line="240" w:lineRule="auto"/>
+        <w:rPr>
+          <w:rFonts w:ascii="Lucida Console" w:hAnsi="Lucida Console" w:cs="Lucida Console"/>
+          <w:kern w:val="0"/>
+          <w:sz w:val="18"/>
+          <w:szCs w:val="18"/>
+          <w:lang w:val="en-US"/>
+        </w:rPr>
+      </w:pPr>
+      <w:r>
+        <w:rPr>
+          <w:rFonts w:ascii="Lucida Console" w:hAnsi="Lucida Console" w:cs="Lucida Console"/>
+          <w:kern w:val="0"/>
+          <w:sz w:val="18"/>
+          <w:szCs w:val="18"/>
+          <w:lang w:val="en-US"/>
+        </w:rPr>
+        <w:t>$ git status</w:t>
+      </w:r>
+    </w:p>
+    <w:p>
+      <w:pPr>
+        <w:autoSpaceDE w:val="0"/>
+        <w:autoSpaceDN w:val="0"/>
+        <w:adjustRightInd w:val="0"/>
+        <w:spacing w:after="0" w:line="240" w:lineRule="auto"/>
+        <w:rPr>
+          <w:rFonts w:ascii="Lucida Console" w:hAnsi="Lucida Console" w:cs="Lucida Console"/>
+          <w:kern w:val="0"/>
+          <w:sz w:val="18"/>
+          <w:szCs w:val="18"/>
+          <w:lang w:val="en-US"/>
+        </w:rPr>
+      </w:pPr>
+      <w:r>
+        <w:rPr>
+          <w:rFonts w:ascii="Lucida Console" w:hAnsi="Lucida Console" w:cs="Lucida Console"/>
+          <w:kern w:val="0"/>
+          <w:sz w:val="18"/>
+          <w:szCs w:val="18"/>
+          <w:lang w:val="en-US"/>
+        </w:rPr>
+        <w:t>On branch main</w:t>
+      </w:r>
+    </w:p>
+    <w:p>
+      <w:pPr>
+        <w:autoSpaceDE w:val="0"/>
+        <w:autoSpaceDN w:val="0"/>
+        <w:adjustRightInd w:val="0"/>
+        <w:spacing w:after="0" w:line="240" w:lineRule="auto"/>
+        <w:rPr>
+          <w:rFonts w:ascii="Lucida Console" w:hAnsi="Lucida Console" w:cs="Lucida Console"/>
+          <w:kern w:val="0"/>
+          <w:sz w:val="18"/>
+          <w:szCs w:val="18"/>
+          <w:lang w:val="en-US"/>
+        </w:rPr>
+      </w:pPr>
+      <w:r>
+        <w:rPr>
+          <w:rFonts w:ascii="Lucida Console" w:hAnsi="Lucida Console" w:cs="Lucida Console"/>
+          <w:kern w:val="0"/>
+          <w:sz w:val="18"/>
+          <w:szCs w:val="18"/>
+          <w:lang w:val="en-US"/>
+        </w:rPr>
+        <w:t>Changes to be committed:</w:t>
+      </w:r>
+    </w:p>
+    <w:p>
+      <w:pPr>
+        <w:autoSpaceDE w:val="0"/>
+        <w:autoSpaceDN w:val="0"/>
+        <w:adjustRightInd w:val="0"/>
+        <w:spacing w:after="0" w:line="240" w:lineRule="auto"/>
+        <w:rPr>
+          <w:rFonts w:ascii="Lucida Console" w:hAnsi="Lucida Console" w:cs="Lucida Console"/>
+          <w:kern w:val="0"/>
+          <w:sz w:val="18"/>
+          <w:szCs w:val="18"/>
+          <w:lang w:val="en-US"/>
+        </w:rPr>
+      </w:pPr>
+      <w:r>
+        <w:rPr>
+          <w:rFonts w:ascii="Lucida Console" w:hAnsi="Lucida Console" w:cs="Lucida Console"/>
+          <w:kern w:val="0"/>
+          <w:sz w:val="18"/>
+          <w:szCs w:val="18"/>
+          <w:lang w:val="en-US"/>
+        </w:rPr>
+        <w:t xml:space="preserve">  (use "git restore --staged &lt;file&gt;..." to unstage)</w:t>
+      </w:r>
+    </w:p>
+    <w:p>
+      <w:pPr>
+        <w:autoSpaceDE w:val="0"/>
+        <w:autoSpaceDN w:val="0"/>
+        <w:adjustRightInd w:val="0"/>
+        <w:spacing w:after="0" w:line="240" w:lineRule="auto"/>
+        <w:rPr>
+          <w:rFonts w:ascii="Lucida Console" w:hAnsi="Lucida Console" w:cs="Lucida Console"/>
+          <w:color w:val="1CA800"/>
+          <w:kern w:val="0"/>
+          <w:sz w:val="18"/>
+          <w:szCs w:val="18"/>
+          <w:lang w:val="en-US"/>
+        </w:rPr>
+      </w:pPr>
+      <w:r>
+        <w:rPr>
+          <w:rFonts w:ascii="Lucida Console" w:hAnsi="Lucida Console" w:cs="Lucida Console"/>
+          <w:kern w:val="0"/>
+          <w:sz w:val="18"/>
+          <w:szCs w:val="18"/>
+          <w:lang w:val="en-US"/>
+        </w:rPr>
+        <w:t xml:space="preserve">        </w:t>
+      </w:r>
+      <w:r>
+        <w:rPr>
+          <w:rFonts w:ascii="Lucida Console" w:hAnsi="Lucida Console" w:cs="Lucida Console"/>
+          <w:color w:val="1CA800"/>
+          <w:kern w:val="0"/>
+          <w:sz w:val="18"/>
+          <w:szCs w:val="18"/>
+          <w:lang w:val="en-US"/>
+        </w:rPr>
+        <w:t>modified:   index.html</w:t>
+      </w:r>
+    </w:p>
+    <w:p>
+      <w:pPr>
+        <w:autoSpaceDE w:val="0"/>
+        <w:autoSpaceDN w:val="0"/>
+        <w:adjustRightInd w:val="0"/>
+        <w:spacing w:after="0" w:line="240" w:lineRule="auto"/>
+        <w:rPr>
+          <w:rFonts w:ascii="Lucida Console" w:hAnsi="Lucida Console" w:cs="Lucida Console"/>
+          <w:color w:val="1CA800"/>
+          <w:kern w:val="0"/>
+          <w:sz w:val="18"/>
+          <w:szCs w:val="18"/>
+          <w:lang w:val="en-US"/>
+        </w:rPr>
+      </w:pPr>
+    </w:p>
+    <w:p>
+      <w:pPr>
+        <w:autoSpaceDE w:val="0"/>
+        <w:autoSpaceDN w:val="0"/>
+        <w:adjustRightInd w:val="0"/>
+        <w:spacing w:after="0" w:line="240" w:lineRule="auto"/>
+        <w:rPr>
+          <w:rFonts w:ascii="Lucida Console" w:hAnsi="Lucida Console" w:cs="Lucida Console"/>
+          <w:color w:val="1CA800"/>
+          <w:kern w:val="0"/>
+          <w:sz w:val="18"/>
+          <w:szCs w:val="18"/>
+          <w:lang w:val="en-US"/>
+        </w:rPr>
+      </w:pPr>
+    </w:p>
+    <w:p>
+      <w:pPr>
+        <w:autoSpaceDE w:val="0"/>
+        <w:autoSpaceDN w:val="0"/>
+        <w:adjustRightInd w:val="0"/>
+        <w:spacing w:after="0" w:line="240" w:lineRule="auto"/>
+        <w:rPr>
+          <w:rFonts w:ascii="Lucida Console" w:hAnsi="Lucida Console" w:cs="Lucida Console"/>
+          <w:color w:val="00A89A"/>
+          <w:kern w:val="0"/>
+          <w:sz w:val="18"/>
+          <w:szCs w:val="18"/>
+          <w:lang w:val="en-US"/>
+        </w:rPr>
+      </w:pPr>
+      <w:r>
+        <w:rPr>
+          <w:rFonts w:ascii="Lucida Console" w:hAnsi="Lucida Console" w:cs="Lucida Console"/>
+          <w:color w:val="1CA800"/>
+          <w:kern w:val="0"/>
+          <w:sz w:val="18"/>
+          <w:szCs w:val="18"/>
+          <w:lang w:val="en-US"/>
+        </w:rPr>
+        <w:t xml:space="preserve">Carlos@LAPTOP-JARNETS8 </w:t>
+      </w:r>
+      <w:r>
+        <w:rPr>
+          <w:rFonts w:ascii="Lucida Console" w:hAnsi="Lucida Console" w:cs="Lucida Console"/>
+          <w:color w:val="B148C6"/>
+          <w:kern w:val="0"/>
+          <w:sz w:val="18"/>
+          <w:szCs w:val="18"/>
+          <w:lang w:val="en-US"/>
+        </w:rPr>
+        <w:t xml:space="preserve">MINGW64 </w:t>
+      </w:r>
+      <w:r>
+        <w:rPr>
+          <w:rFonts w:ascii="Lucida Console" w:hAnsi="Lucida Console" w:cs="Lucida Console"/>
+          <w:color w:val="C0A000"/>
+          <w:kern w:val="0"/>
+          <w:sz w:val="18"/>
+          <w:szCs w:val="18"/>
+          <w:lang w:val="en-US"/>
+        </w:rPr>
+        <w:t>~/Desktop/Programacion/Ruby on rails/documentos/JavaScript/proyecto2</w:t>
+      </w:r>
+      <w:r>
+        <w:rPr>
+          <w:rFonts w:ascii="Lucida Console" w:hAnsi="Lucida Console" w:cs="Lucida Console"/>
+          <w:color w:val="00A89A"/>
+          <w:kern w:val="0"/>
+          <w:sz w:val="18"/>
+          <w:szCs w:val="18"/>
+          <w:lang w:val="en-US"/>
+        </w:rPr>
+        <w:t xml:space="preserve"> (main)</w:t>
+      </w:r>
+    </w:p>
+    <w:p>
+      <w:pPr>
+        <w:autoSpaceDE w:val="0"/>
+        <w:autoSpaceDN w:val="0"/>
+        <w:adjustRightInd w:val="0"/>
+        <w:spacing w:after="0" w:line="240" w:lineRule="auto"/>
+        <w:rPr>
+          <w:rFonts w:ascii="Lucida Console" w:hAnsi="Lucida Console" w:cs="Lucida Console"/>
+          <w:kern w:val="0"/>
+          <w:sz w:val="18"/>
+          <w:szCs w:val="18"/>
+          <w:lang w:val="en-US"/>
+        </w:rPr>
+      </w:pPr>
+      <w:r>
+        <w:rPr>
+          <w:rFonts w:ascii="Lucida Console" w:hAnsi="Lucida Console" w:cs="Lucida Console"/>
+          <w:kern w:val="0"/>
+          <w:sz w:val="18"/>
+          <w:szCs w:val="18"/>
+          <w:lang w:val="en-US"/>
+        </w:rPr>
+        <w:t>$ git commit -m "agrego en manin h2"</w:t>
+      </w:r>
+    </w:p>
+    <w:p>
+      <w:pPr>
+        <w:autoSpaceDE w:val="0"/>
+        <w:autoSpaceDN w:val="0"/>
+        <w:adjustRightInd w:val="0"/>
+        <w:spacing w:after="0" w:line="240" w:lineRule="auto"/>
+        <w:rPr>
+          <w:rFonts w:ascii="Lucida Console" w:hAnsi="Lucida Console" w:cs="Lucida Console"/>
+          <w:kern w:val="0"/>
+          <w:sz w:val="18"/>
+          <w:szCs w:val="18"/>
+          <w:lang w:val="en-US"/>
+        </w:rPr>
+      </w:pPr>
+      <w:r>
+        <w:rPr>
+          <w:rFonts w:ascii="Lucida Console" w:hAnsi="Lucida Console" w:cs="Lucida Console"/>
+          <w:kern w:val="0"/>
+          <w:sz w:val="18"/>
+          <w:szCs w:val="18"/>
+          <w:lang w:val="en-US"/>
+        </w:rPr>
+        <w:t>[main d5c9a72] agrego en manin h2</w:t>
+      </w:r>
+    </w:p>
+    <w:p>
+      <w:pPr>
+        <w:autoSpaceDE w:val="0"/>
+        <w:autoSpaceDN w:val="0"/>
+        <w:adjustRightInd w:val="0"/>
+        <w:spacing w:after="0" w:line="240" w:lineRule="auto"/>
+        <w:rPr>
+          <w:rFonts w:ascii="Lucida Console" w:hAnsi="Lucida Console" w:cs="Lucida Console"/>
+          <w:kern w:val="0"/>
+          <w:sz w:val="18"/>
+          <w:szCs w:val="18"/>
+          <w:lang w:val="en-US"/>
+        </w:rPr>
+      </w:pPr>
+      <w:r>
+        <w:rPr>
+          <w:rFonts w:ascii="Lucida Console" w:hAnsi="Lucida Console" w:cs="Lucida Console"/>
+          <w:kern w:val="0"/>
+          <w:sz w:val="18"/>
+          <w:szCs w:val="18"/>
+          <w:lang w:val="en-US"/>
+        </w:rPr>
+        <w:t xml:space="preserve"> 1 file changed, 1 insertion(+)</w:t>
+      </w:r>
+    </w:p>
+    <w:p>
+      <w:pPr>
+        <w:autoSpaceDE w:val="0"/>
+        <w:autoSpaceDN w:val="0"/>
+        <w:adjustRightInd w:val="0"/>
+        <w:spacing w:after="0" w:line="240" w:lineRule="auto"/>
+        <w:rPr>
+          <w:rFonts w:ascii="Lucida Console" w:hAnsi="Lucida Console" w:cs="Lucida Console"/>
+          <w:kern w:val="0"/>
+          <w:sz w:val="18"/>
+          <w:szCs w:val="18"/>
+          <w:lang w:val="en-US"/>
+        </w:rPr>
+      </w:pPr>
+    </w:p>
+    <w:p>
+      <w:pPr>
+        <w:autoSpaceDE w:val="0"/>
+        <w:autoSpaceDN w:val="0"/>
+        <w:adjustRightInd w:val="0"/>
+        <w:spacing w:after="0" w:line="240" w:lineRule="auto"/>
+        <w:rPr>
+          <w:rFonts w:ascii="Lucida Console" w:hAnsi="Lucida Console" w:cs="Lucida Console"/>
+          <w:color w:val="00A89A"/>
+          <w:kern w:val="0"/>
+          <w:sz w:val="18"/>
+          <w:szCs w:val="18"/>
+          <w:lang w:val="en-US"/>
+        </w:rPr>
+      </w:pPr>
+      <w:r>
+        <w:rPr>
+          <w:rFonts w:ascii="Lucida Console" w:hAnsi="Lucida Console" w:cs="Lucida Console"/>
+          <w:color w:val="1CA800"/>
+          <w:kern w:val="0"/>
+          <w:sz w:val="18"/>
+          <w:szCs w:val="18"/>
+          <w:lang w:val="en-US"/>
+        </w:rPr>
+        <w:lastRenderedPageBreak/>
+        <w:t xml:space="preserve">Carlos@LAPTOP-JARNETS8 </w:t>
+      </w:r>
+      <w:r>
+        <w:rPr>
+          <w:rFonts w:ascii="Lucida Console" w:hAnsi="Lucida Console" w:cs="Lucida Console"/>
+          <w:color w:val="B148C6"/>
+          <w:kern w:val="0"/>
+          <w:sz w:val="18"/>
+          <w:szCs w:val="18"/>
+          <w:lang w:val="en-US"/>
+        </w:rPr>
+        <w:t xml:space="preserve">MINGW64 </w:t>
+      </w:r>
+      <w:r>
+        <w:rPr>
+          <w:rFonts w:ascii="Lucida Console" w:hAnsi="Lucida Console" w:cs="Lucida Console"/>
+          <w:color w:val="C0A000"/>
+          <w:kern w:val="0"/>
+          <w:sz w:val="18"/>
+          <w:szCs w:val="18"/>
+          <w:lang w:val="en-US"/>
+        </w:rPr>
+        <w:t>~/Desktop/Programacion/Ruby on rails/documentos/JavaScript/proyecto2</w:t>
+      </w:r>
+      <w:r>
+        <w:rPr>
+          <w:rFonts w:ascii="Lucida Console" w:hAnsi="Lucida Console" w:cs="Lucida Console"/>
+          <w:color w:val="00A89A"/>
+          <w:kern w:val="0"/>
+          <w:sz w:val="18"/>
+          <w:szCs w:val="18"/>
+          <w:lang w:val="en-US"/>
+        </w:rPr>
+        <w:t xml:space="preserve"> (main)</w:t>
+      </w:r>
+    </w:p>
+    <w:p>
+      <w:pPr>
+        <w:autoSpaceDE w:val="0"/>
+        <w:autoSpaceDN w:val="0"/>
+        <w:adjustRightInd w:val="0"/>
+        <w:spacing w:after="0" w:line="240" w:lineRule="auto"/>
+        <w:rPr>
+          <w:rFonts w:ascii="Lucida Console" w:hAnsi="Lucida Console" w:cs="Lucida Console"/>
+          <w:kern w:val="0"/>
+          <w:sz w:val="18"/>
+          <w:szCs w:val="18"/>
+          <w:lang w:val="en-US"/>
+        </w:rPr>
+      </w:pPr>
+      <w:r>
+        <w:rPr>
+          <w:rFonts w:ascii="Lucida Console" w:hAnsi="Lucida Console" w:cs="Lucida Console"/>
+          <w:kern w:val="0"/>
+          <w:sz w:val="18"/>
+          <w:szCs w:val="18"/>
+          <w:lang w:val="en-US"/>
+        </w:rPr>
+        <w:t>$</w:t>
+      </w:r>
+    </w:p>
+    <w:p>
+      <w:pPr>
+        <w:autoSpaceDE w:val="0"/>
+        <w:autoSpaceDN w:val="0"/>
+        <w:adjustRightInd w:val="0"/>
+        <w:spacing w:after="0" w:line="240" w:lineRule="auto"/>
+        <w:rPr>
+          <w:rFonts w:ascii="Lucida Console" w:hAnsi="Lucida Console" w:cs="Lucida Console"/>
+          <w:kern w:val="0"/>
+          <w:sz w:val="18"/>
+          <w:szCs w:val="18"/>
+          <w:lang w:val="en-US"/>
+        </w:rPr>
+      </w:pPr>
+    </w:p>
+    <w:p>
+      <w:pPr>
+        <w:autoSpaceDE w:val="0"/>
+        <w:autoSpaceDN w:val="0"/>
+        <w:adjustRightInd w:val="0"/>
+        <w:spacing w:after="0" w:line="240" w:lineRule="auto"/>
+        <w:rPr>
+          <w:rFonts w:ascii="Lucida Console" w:hAnsi="Lucida Console" w:cs="Lucida Console"/>
+          <w:color w:val="00A89A"/>
+          <w:kern w:val="0"/>
+          <w:sz w:val="18"/>
+          <w:szCs w:val="18"/>
+          <w:lang w:val="en-US"/>
+        </w:rPr>
+      </w:pPr>
+      <w:r>
+        <w:rPr>
+          <w:rFonts w:ascii="Lucida Console" w:hAnsi="Lucida Console" w:cs="Lucida Console"/>
+          <w:color w:val="1CA800"/>
+          <w:kern w:val="0"/>
+          <w:sz w:val="18"/>
+          <w:szCs w:val="18"/>
+          <w:lang w:val="en-US"/>
+        </w:rPr>
+        <w:t xml:space="preserve">Carlos@LAPTOP-JARNETS8 </w:t>
+      </w:r>
+      <w:r>
+        <w:rPr>
+          <w:rFonts w:ascii="Lucida Console" w:hAnsi="Lucida Console" w:cs="Lucida Console"/>
+          <w:color w:val="B148C6"/>
+          <w:kern w:val="0"/>
+          <w:sz w:val="18"/>
+          <w:szCs w:val="18"/>
+          <w:lang w:val="en-US"/>
+        </w:rPr>
+        <w:t xml:space="preserve">MINGW64 </w:t>
+      </w:r>
+      <w:r>
+        <w:rPr>
+          <w:rFonts w:ascii="Lucida Console" w:hAnsi="Lucida Console" w:cs="Lucida Console"/>
+          <w:color w:val="C0A000"/>
+          <w:kern w:val="0"/>
+          <w:sz w:val="18"/>
+          <w:szCs w:val="18"/>
+          <w:lang w:val="en-US"/>
+        </w:rPr>
+        <w:t>~/Desktop/Programacion/Ruby on rails/documentos/JavaScript/proyecto2</w:t>
+      </w:r>
+      <w:r>
+        <w:rPr>
+          <w:rFonts w:ascii="Lucida Console" w:hAnsi="Lucida Console" w:cs="Lucida Console"/>
+          <w:color w:val="00A89A"/>
+          <w:kern w:val="0"/>
+          <w:sz w:val="18"/>
+          <w:szCs w:val="18"/>
+          <w:lang w:val="en-US"/>
+        </w:rPr>
+        <w:t xml:space="preserve"> (main)</w:t>
+      </w:r>
+    </w:p>
+    <w:p>
+      <w:pPr>
+        <w:autoSpaceDE w:val="0"/>
+        <w:autoSpaceDN w:val="0"/>
+        <w:adjustRightInd w:val="0"/>
+        <w:spacing w:after="0" w:line="240" w:lineRule="auto"/>
+        <w:rPr>
+          <w:rFonts w:ascii="Lucida Console" w:hAnsi="Lucida Console" w:cs="Lucida Console"/>
+          <w:kern w:val="0"/>
+          <w:sz w:val="18"/>
+          <w:szCs w:val="18"/>
+          <w:lang w:val="en-US"/>
+        </w:rPr>
+      </w:pPr>
+      <w:r>
+        <w:rPr>
+          <w:rFonts w:ascii="Lucida Console" w:hAnsi="Lucida Console" w:cs="Lucida Console"/>
+          <w:kern w:val="0"/>
+          <w:sz w:val="18"/>
+          <w:szCs w:val="18"/>
+          <w:lang w:val="en-US"/>
+        </w:rPr>
+        <w:t>$ git push origin main</w:t>
+      </w:r>
+    </w:p>
+    <w:p>
+      <w:pPr>
+        <w:autoSpaceDE w:val="0"/>
+        <w:autoSpaceDN w:val="0"/>
+        <w:adjustRightInd w:val="0"/>
+        <w:spacing w:after="0" w:line="240" w:lineRule="auto"/>
+        <w:rPr>
+          <w:rFonts w:ascii="Lucida Console" w:hAnsi="Lucida Console" w:cs="Lucida Console"/>
+          <w:kern w:val="0"/>
+          <w:sz w:val="18"/>
+          <w:szCs w:val="18"/>
+          <w:lang w:val="en-US"/>
+        </w:rPr>
+      </w:pPr>
+      <w:r>
+        <w:rPr>
+          <w:rFonts w:ascii="Lucida Console" w:hAnsi="Lucida Console" w:cs="Lucida Console"/>
+          <w:kern w:val="0"/>
+          <w:sz w:val="18"/>
+          <w:szCs w:val="18"/>
+          <w:lang w:val="en-US"/>
+        </w:rPr>
+        <w:t>Enumerating objects: 5, done.</w:t>
+      </w:r>
+    </w:p>
+    <w:p>
+      <w:pPr>
+        <w:autoSpaceDE w:val="0"/>
+        <w:autoSpaceDN w:val="0"/>
+        <w:adjustRightInd w:val="0"/>
+        <w:spacing w:after="0" w:line="240" w:lineRule="auto"/>
+        <w:rPr>
+          <w:rFonts w:ascii="Lucida Console" w:hAnsi="Lucida Console" w:cs="Lucida Console"/>
+          <w:kern w:val="0"/>
+          <w:sz w:val="18"/>
+          <w:szCs w:val="18"/>
+          <w:lang w:val="en-US"/>
+        </w:rPr>
+      </w:pPr>
+      <w:r>
+        <w:rPr>
+          <w:rFonts w:ascii="Lucida Console" w:hAnsi="Lucida Console" w:cs="Lucida Console"/>
+          <w:kern w:val="0"/>
+          <w:sz w:val="18"/>
+          <w:szCs w:val="18"/>
+          <w:lang w:val="en-US"/>
+        </w:rPr>
+        <w:t>Counting objects: 100% (5/5), done.</w:t>
+      </w:r>
+    </w:p>
+    <w:p>
+      <w:pPr>
+        <w:autoSpaceDE w:val="0"/>
+        <w:autoSpaceDN w:val="0"/>
+        <w:adjustRightInd w:val="0"/>
+        <w:spacing w:after="0" w:line="240" w:lineRule="auto"/>
+        <w:rPr>
+          <w:rFonts w:ascii="Lucida Console" w:hAnsi="Lucida Console" w:cs="Lucida Console"/>
+          <w:kern w:val="0"/>
+          <w:sz w:val="18"/>
+          <w:szCs w:val="18"/>
+          <w:lang w:val="en-US"/>
+        </w:rPr>
+      </w:pPr>
+      <w:r>
+        <w:rPr>
+          <w:rFonts w:ascii="Lucida Console" w:hAnsi="Lucida Console" w:cs="Lucida Console"/>
+          <w:kern w:val="0"/>
+          <w:sz w:val="18"/>
+          <w:szCs w:val="18"/>
+          <w:lang w:val="en-US"/>
+        </w:rPr>
+        <w:t>Delta compression using up to 6 threads</w:t>
+      </w:r>
+    </w:p>
+    <w:p>
+      <w:pPr>
+        <w:autoSpaceDE w:val="0"/>
+        <w:autoSpaceDN w:val="0"/>
+        <w:adjustRightInd w:val="0"/>
+        <w:spacing w:after="0" w:line="240" w:lineRule="auto"/>
+        <w:rPr>
+          <w:rFonts w:ascii="Lucida Console" w:hAnsi="Lucida Console" w:cs="Lucida Console"/>
+          <w:kern w:val="0"/>
+          <w:sz w:val="18"/>
+          <w:szCs w:val="18"/>
+          <w:lang w:val="en-US"/>
+        </w:rPr>
+      </w:pPr>
+      <w:r>
+        <w:rPr>
+          <w:rFonts w:ascii="Lucida Console" w:hAnsi="Lucida Console" w:cs="Lucida Console"/>
+          <w:kern w:val="0"/>
+          <w:sz w:val="18"/>
+          <w:szCs w:val="18"/>
+          <w:lang w:val="en-US"/>
+        </w:rPr>
+        <w:t>Compressing objects: 100% (3/3), done.</w:t>
+      </w:r>
+    </w:p>
+    <w:p>
+      <w:pPr>
+        <w:autoSpaceDE w:val="0"/>
+        <w:autoSpaceDN w:val="0"/>
+        <w:adjustRightInd w:val="0"/>
+        <w:spacing w:after="0" w:line="240" w:lineRule="auto"/>
+        <w:rPr>
+          <w:rFonts w:ascii="Lucida Console" w:hAnsi="Lucida Console" w:cs="Lucida Console"/>
+          <w:kern w:val="0"/>
+          <w:sz w:val="18"/>
+          <w:szCs w:val="18"/>
+          <w:lang w:val="en-US"/>
+        </w:rPr>
+      </w:pPr>
+      <w:r>
+        <w:rPr>
+          <w:rFonts w:ascii="Lucida Console" w:hAnsi="Lucida Console" w:cs="Lucida Console"/>
+          <w:kern w:val="0"/>
+          <w:sz w:val="18"/>
+          <w:szCs w:val="18"/>
+          <w:lang w:val="en-US"/>
+        </w:rPr>
+        <w:t>Writing objects: 100% (3/3), 312 bytes | 312.00 KiB/s, done.</w:t>
+      </w:r>
+    </w:p>
+    <w:p>
+      <w:pPr>
+        <w:autoSpaceDE w:val="0"/>
+        <w:autoSpaceDN w:val="0"/>
+        <w:adjustRightInd w:val="0"/>
+        <w:spacing w:after="0" w:line="240" w:lineRule="auto"/>
+        <w:rPr>
+          <w:rFonts w:ascii="Lucida Console" w:hAnsi="Lucida Console" w:cs="Lucida Console"/>
+          <w:kern w:val="0"/>
+          <w:sz w:val="18"/>
+          <w:szCs w:val="18"/>
+          <w:lang w:val="es-CL"/>
+        </w:rPr>
+      </w:pPr>
+      <w:r>
+        <w:rPr>
+          <w:rFonts w:ascii="Lucida Console" w:hAnsi="Lucida Console" w:cs="Lucida Console"/>
+          <w:kern w:val="0"/>
+          <w:sz w:val="18"/>
+          <w:szCs w:val="18"/>
+          <w:lang w:val="es-CL"/>
+        </w:rPr>
+        <w:t>Total 3 (delta 2), reused 0 (delta 0), pack-reused 0</w:t>
+      </w:r>
+    </w:p>
+    <w:p>
+      <w:pPr>
+        <w:autoSpaceDE w:val="0"/>
+        <w:autoSpaceDN w:val="0"/>
+        <w:adjustRightInd w:val="0"/>
+        <w:spacing w:after="0" w:line="240" w:lineRule="auto"/>
+        <w:rPr>
+          <w:rFonts w:ascii="Lucida Console" w:hAnsi="Lucida Console" w:cs="Lucida Console"/>
+          <w:kern w:val="0"/>
+          <w:sz w:val="18"/>
+          <w:szCs w:val="18"/>
+          <w:lang w:val="en-US"/>
+        </w:rPr>
+      </w:pPr>
+      <w:r>
+        <w:rPr>
+          <w:rFonts w:ascii="Lucida Console" w:hAnsi="Lucida Console" w:cs="Lucida Console"/>
+          <w:kern w:val="0"/>
+          <w:sz w:val="18"/>
+          <w:szCs w:val="18"/>
+          <w:lang w:val="en-US"/>
+        </w:rPr>
+        <w:t>remote: Resolving deltas: 100% (2/2), completed with 2 local objects.</w:t>
+      </w:r>
+    </w:p>
+    <w:p>
+      <w:pPr>
+        <w:autoSpaceDE w:val="0"/>
+        <w:autoSpaceDN w:val="0"/>
+        <w:adjustRightInd w:val="0"/>
+        <w:spacing w:after="0" w:line="240" w:lineRule="auto"/>
+        <w:rPr>
+          <w:rFonts w:ascii="Lucida Console" w:hAnsi="Lucida Console" w:cs="Lucida Console"/>
+          <w:kern w:val="0"/>
+          <w:sz w:val="18"/>
+          <w:szCs w:val="18"/>
+          <w:lang w:val="en-US"/>
+        </w:rPr>
+      </w:pPr>
+      <w:r>
+        <w:rPr>
+          <w:rFonts w:ascii="Lucida Console" w:hAnsi="Lucida Console" w:cs="Lucida Console"/>
+          <w:kern w:val="0"/>
+          <w:sz w:val="18"/>
+          <w:szCs w:val="18"/>
+          <w:lang w:val="en-US"/>
+        </w:rPr>
+        <w:t>To https://github.com/Ib3rtt1/inforcap2.git</w:t>
+      </w:r>
+    </w:p>
+    <w:p>
+      <w:pPr>
+        <w:autoSpaceDE w:val="0"/>
+        <w:autoSpaceDN w:val="0"/>
+        <w:adjustRightInd w:val="0"/>
+        <w:spacing w:after="0" w:line="240" w:lineRule="auto"/>
+        <w:rPr>
+          <w:rFonts w:ascii="Lucida Console" w:hAnsi="Lucida Console" w:cs="Lucida Console"/>
+          <w:kern w:val="0"/>
+          <w:sz w:val="18"/>
+          <w:szCs w:val="18"/>
+          <w:lang w:val="en-US"/>
+        </w:rPr>
+      </w:pPr>
+      <w:r>
+        <w:rPr>
+          <w:rFonts w:ascii="Lucida Console" w:hAnsi="Lucida Console" w:cs="Lucida Console"/>
+          <w:kern w:val="0"/>
+          <w:sz w:val="18"/>
+          <w:szCs w:val="18"/>
+          <w:lang w:val="en-US"/>
+        </w:rPr>
+        <w:t xml:space="preserve">   b092392..d5c9a72  main -&gt; main</w:t>
+      </w:r>
+    </w:p>
+    <w:p>
+      <w:pPr>
+        <w:autoSpaceDE w:val="0"/>
+        <w:autoSpaceDN w:val="0"/>
+        <w:adjustRightInd w:val="0"/>
+        <w:spacing w:after="0" w:line="240" w:lineRule="auto"/>
+        <w:rPr>
+          <w:rFonts w:ascii="Lucida Console" w:hAnsi="Lucida Console" w:cs="Lucida Console"/>
+          <w:kern w:val="0"/>
+          <w:sz w:val="18"/>
+          <w:szCs w:val="18"/>
+          <w:lang w:val="en-US"/>
+        </w:rPr>
+      </w:pPr>
+    </w:p>
+    <w:p>
+      <w:pPr>
+        <w:autoSpaceDE w:val="0"/>
+        <w:autoSpaceDN w:val="0"/>
+        <w:adjustRightInd w:val="0"/>
+        <w:spacing w:after="0" w:line="240" w:lineRule="auto"/>
+        <w:rPr>
+          <w:rFonts w:ascii="Lucida Console" w:hAnsi="Lucida Console" w:cs="Lucida Console"/>
+          <w:color w:val="00A89A"/>
+          <w:kern w:val="0"/>
+          <w:sz w:val="18"/>
+          <w:szCs w:val="18"/>
+          <w:lang w:val="en-US"/>
+        </w:rPr>
+      </w:pPr>
+      <w:r>
+        <w:rPr>
+          <w:rFonts w:ascii="Lucida Console" w:hAnsi="Lucida Console" w:cs="Lucida Console"/>
+          <w:color w:val="1CA800"/>
+          <w:kern w:val="0"/>
+          <w:sz w:val="18"/>
+          <w:szCs w:val="18"/>
+          <w:lang w:val="en-US"/>
+        </w:rPr>
+        <w:t xml:space="preserve">Carlos@LAPTOP-JARNETS8 </w:t>
+      </w:r>
+      <w:r>
+        <w:rPr>
+          <w:rFonts w:ascii="Lucida Console" w:hAnsi="Lucida Console" w:cs="Lucida Console"/>
+          <w:color w:val="B148C6"/>
+          <w:kern w:val="0"/>
+          <w:sz w:val="18"/>
+          <w:szCs w:val="18"/>
+          <w:lang w:val="en-US"/>
+        </w:rPr>
+        <w:t xml:space="preserve">MINGW64 </w:t>
+      </w:r>
+      <w:r>
+        <w:rPr>
+          <w:rFonts w:ascii="Lucida Console" w:hAnsi="Lucida Console" w:cs="Lucida Console"/>
+          <w:color w:val="C0A000"/>
+          <w:kern w:val="0"/>
+          <w:sz w:val="18"/>
+          <w:szCs w:val="18"/>
+          <w:lang w:val="en-US"/>
+        </w:rPr>
+        <w:t>~/Desktop/Programacion/Ruby on rails/documentos/JavaScript/proyecto2</w:t>
+      </w:r>
+      <w:r>
+        <w:rPr>
+          <w:rFonts w:ascii="Lucida Console" w:hAnsi="Lucida Console" w:cs="Lucida Console"/>
+          <w:color w:val="00A89A"/>
+          <w:kern w:val="0"/>
+          <w:sz w:val="18"/>
+          <w:szCs w:val="18"/>
+          <w:lang w:val="en-US"/>
+        </w:rPr>
+        <w:t xml:space="preserve"> (main)</w:t>
+      </w:r>
+    </w:p>
+    <w:p>
+      <w:pPr>
+        <w:autoSpaceDE w:val="0"/>
+        <w:autoSpaceDN w:val="0"/>
+        <w:adjustRightInd w:val="0"/>
+        <w:spacing w:after="0" w:line="240" w:lineRule="auto"/>
+        <w:rPr>
+          <w:rFonts w:ascii="Lucida Console" w:hAnsi="Lucida Console" w:cs="Lucida Console"/>
+          <w:kern w:val="0"/>
+          <w:sz w:val="18"/>
+          <w:szCs w:val="18"/>
+          <w:lang w:val="en-US"/>
+        </w:rPr>
+      </w:pPr>
+      <w:r>
+        <w:rPr>
+          <w:rFonts w:ascii="Lucida Console" w:hAnsi="Lucida Console" w:cs="Lucida Console"/>
+          <w:kern w:val="0"/>
+          <w:sz w:val="18"/>
+          <w:szCs w:val="18"/>
+          <w:lang w:val="en-US"/>
+        </w:rPr>
+        <w:t>$ git merge rama2</w:t>
+      </w:r>
+    </w:p>
+    <w:p>
+      <w:pPr>
+        <w:autoSpaceDE w:val="0"/>
+        <w:autoSpaceDN w:val="0"/>
+        <w:adjustRightInd w:val="0"/>
+        <w:spacing w:after="0" w:line="240" w:lineRule="auto"/>
+        <w:rPr>
+          <w:rFonts w:ascii="Lucida Console" w:hAnsi="Lucida Console" w:cs="Lucida Console"/>
+          <w:kern w:val="0"/>
+          <w:sz w:val="18"/>
+          <w:szCs w:val="18"/>
+          <w:lang w:val="en-US"/>
+        </w:rPr>
+      </w:pPr>
+      <w:r>
+        <w:rPr>
+          <w:rFonts w:ascii="Lucida Console" w:hAnsi="Lucida Console" w:cs="Lucida Console"/>
+          <w:kern w:val="0"/>
+          <w:sz w:val="18"/>
+          <w:szCs w:val="18"/>
+          <w:lang w:val="en-US"/>
+        </w:rPr>
+        <w:t>Auto-merging index.html</w:t>
+      </w:r>
+    </w:p>
+    <w:p>
+      <w:pPr>
+        <w:autoSpaceDE w:val="0"/>
+        <w:autoSpaceDN w:val="0"/>
+        <w:adjustRightInd w:val="0"/>
+        <w:spacing w:after="0" w:line="240" w:lineRule="auto"/>
+        <w:rPr>
+          <w:rFonts w:ascii="Lucida Console" w:hAnsi="Lucida Console" w:cs="Lucida Console"/>
+          <w:kern w:val="0"/>
+          <w:sz w:val="18"/>
+          <w:szCs w:val="18"/>
+          <w:lang w:val="en-US"/>
+        </w:rPr>
+      </w:pPr>
+      <w:r>
+        <w:rPr>
+          <w:rFonts w:ascii="Lucida Console" w:hAnsi="Lucida Console" w:cs="Lucida Console"/>
+          <w:kern w:val="0"/>
+          <w:sz w:val="18"/>
+          <w:szCs w:val="18"/>
+          <w:lang w:val="en-US"/>
+        </w:rPr>
+        <w:t>hint: Waiting for your editor to close the file...</w:t>
+      </w:r>
+    </w:p>
+    <w:p>
+      <w:pPr>
+        <w:autoSpaceDE w:val="0"/>
+        <w:autoSpaceDN w:val="0"/>
+        <w:adjustRightInd w:val="0"/>
+        <w:spacing w:after="0" w:line="240" w:lineRule="auto"/>
+        <w:rPr>
+          <w:rFonts w:ascii="Lucida Console" w:hAnsi="Lucida Console" w:cs="Lucida Console"/>
+          <w:kern w:val="0"/>
+          <w:sz w:val="18"/>
+          <w:szCs w:val="18"/>
+          <w:lang w:val="en-US"/>
+        </w:rPr>
+      </w:pPr>
+      <w:r>
+        <w:rPr>
+          <w:rFonts w:ascii="Lucida Console" w:hAnsi="Lucida Console" w:cs="Lucida Console"/>
+          <w:kern w:val="0"/>
+          <w:sz w:val="18"/>
+          <w:szCs w:val="18"/>
+          <w:lang w:val="en-US"/>
+        </w:rPr>
+        <w:t>Merge made by the 'ort' strategy.</w:t>
+      </w:r>
+    </w:p>
+    <w:p>
+      <w:pPr>
+        <w:autoSpaceDE w:val="0"/>
+        <w:autoSpaceDN w:val="0"/>
+        <w:adjustRightInd w:val="0"/>
+        <w:spacing w:after="0" w:line="240" w:lineRule="auto"/>
+        <w:rPr>
+          <w:rFonts w:ascii="Lucida Console" w:hAnsi="Lucida Console" w:cs="Lucida Console"/>
+          <w:color w:val="1CA800"/>
+          <w:kern w:val="0"/>
+          <w:sz w:val="18"/>
+          <w:szCs w:val="18"/>
+          <w:lang w:val="en-US"/>
+        </w:rPr>
+      </w:pPr>
+      <w:r>
+        <w:rPr>
+          <w:rFonts w:ascii="Lucida Console" w:hAnsi="Lucida Console" w:cs="Lucida Console"/>
+          <w:kern w:val="0"/>
+          <w:sz w:val="18"/>
+          <w:szCs w:val="18"/>
+          <w:lang w:val="en-US"/>
+        </w:rPr>
+        <w:t xml:space="preserve"> index.html | 2 </w:t>
+      </w:r>
+      <w:r>
+        <w:rPr>
+          <w:rFonts w:ascii="Lucida Console" w:hAnsi="Lucida Console" w:cs="Lucida Console"/>
+          <w:color w:val="1CA800"/>
+          <w:kern w:val="0"/>
+          <w:sz w:val="18"/>
+          <w:szCs w:val="18"/>
+          <w:lang w:val="en-US"/>
+        </w:rPr>
+        <w:t>++</w:t>
+      </w:r>
+    </w:p>
+    <w:p>
+      <w:pPr>
+        <w:autoSpaceDE w:val="0"/>
+        <w:autoSpaceDN w:val="0"/>
+        <w:adjustRightInd w:val="0"/>
+        <w:spacing w:after="0" w:line="240" w:lineRule="auto"/>
+        <w:rPr>
+          <w:rFonts w:ascii="Lucida Console" w:hAnsi="Lucida Console" w:cs="Lucida Console"/>
+          <w:kern w:val="0"/>
+          <w:sz w:val="18"/>
+          <w:szCs w:val="18"/>
+          <w:lang w:val="en-US"/>
+        </w:rPr>
+      </w:pPr>
+      <w:r>
+        <w:rPr>
+          <w:rFonts w:ascii="Lucida Console" w:hAnsi="Lucida Console" w:cs="Lucida Console"/>
+          <w:kern w:val="0"/>
+          <w:sz w:val="18"/>
+          <w:szCs w:val="18"/>
+          <w:lang w:val="en-US"/>
+        </w:rPr>
+        <w:t xml:space="preserve"> 1 file changed, 2 insertions(+)</w:t>
+      </w:r>
+    </w:p>
+    <w:p>
+      <w:pPr>
+        <w:autoSpaceDE w:val="0"/>
+        <w:autoSpaceDN w:val="0"/>
+        <w:adjustRightInd w:val="0"/>
+        <w:spacing w:after="0" w:line="240" w:lineRule="auto"/>
+        <w:rPr>
+          <w:rFonts w:ascii="Lucida Console" w:hAnsi="Lucida Console" w:cs="Lucida Console"/>
+          <w:kern w:val="0"/>
+          <w:sz w:val="18"/>
+          <w:szCs w:val="18"/>
+          <w:lang w:val="en-US"/>
+        </w:rPr>
+      </w:pPr>
+    </w:p>
+    <w:p>
+      <w:pPr>
+        <w:autoSpaceDE w:val="0"/>
+        <w:autoSpaceDN w:val="0"/>
+        <w:adjustRightInd w:val="0"/>
+        <w:spacing w:after="0" w:line="240" w:lineRule="auto"/>
+        <w:rPr>
+          <w:rFonts w:ascii="Lucida Console" w:hAnsi="Lucida Console" w:cs="Lucida Console"/>
+          <w:color w:val="00A89A"/>
+          <w:kern w:val="0"/>
+          <w:sz w:val="18"/>
+          <w:szCs w:val="18"/>
+          <w:lang w:val="en-US"/>
+        </w:rPr>
+      </w:pPr>
+      <w:r>
+        <w:rPr>
+          <w:rFonts w:ascii="Lucida Console" w:hAnsi="Lucida Console" w:cs="Lucida Console"/>
+          <w:color w:val="1CA800"/>
+          <w:kern w:val="0"/>
+          <w:sz w:val="18"/>
+          <w:szCs w:val="18"/>
+          <w:lang w:val="en-US"/>
+        </w:rPr>
+        <w:t xml:space="preserve">Carlos@LAPTOP-JARNETS8 </w:t>
+      </w:r>
+      <w:r>
+        <w:rPr>
+          <w:rFonts w:ascii="Lucida Console" w:hAnsi="Lucida Console" w:cs="Lucida Console"/>
+          <w:color w:val="B148C6"/>
+          <w:kern w:val="0"/>
+          <w:sz w:val="18"/>
+          <w:szCs w:val="18"/>
+          <w:lang w:val="en-US"/>
+        </w:rPr>
+        <w:t xml:space="preserve">MINGW64 </w:t>
+      </w:r>
+      <w:r>
+        <w:rPr>
+          <w:rFonts w:ascii="Lucida Console" w:hAnsi="Lucida Console" w:cs="Lucida Console"/>
+          <w:color w:val="C0A000"/>
+          <w:kern w:val="0"/>
+          <w:sz w:val="18"/>
+          <w:szCs w:val="18"/>
+          <w:lang w:val="en-US"/>
+        </w:rPr>
+        <w:t>~/Desktop/Programacion/Ruby on rails/documentos/JavaScript/proyecto2</w:t>
+      </w:r>
+      <w:r>
+        <w:rPr>
+          <w:rFonts w:ascii="Lucida Console" w:hAnsi="Lucida Console" w:cs="Lucida Console"/>
+          <w:color w:val="00A89A"/>
+          <w:kern w:val="0"/>
+          <w:sz w:val="18"/>
+          <w:szCs w:val="18"/>
+          <w:lang w:val="en-US"/>
+        </w:rPr>
+        <w:t xml:space="preserve"> (main)</w:t>
+      </w:r>
+    </w:p>
+    <w:p>
+      <w:pPr>
+        <w:autoSpaceDE w:val="0"/>
+        <w:autoSpaceDN w:val="0"/>
+        <w:adjustRightInd w:val="0"/>
+        <w:spacing w:after="0" w:line="240" w:lineRule="auto"/>
+        <w:rPr>
+          <w:rFonts w:ascii="Lucida Console" w:hAnsi="Lucida Console" w:cs="Lucida Console"/>
+          <w:kern w:val="0"/>
+          <w:sz w:val="18"/>
+          <w:szCs w:val="18"/>
+          <w:lang w:val="en-US"/>
+        </w:rPr>
+      </w:pPr>
+      <w:r>
+        <w:rPr>
+          <w:rFonts w:ascii="Lucida Console" w:hAnsi="Lucida Console" w:cs="Lucida Console"/>
+          <w:kern w:val="0"/>
+          <w:sz w:val="18"/>
+          <w:szCs w:val="18"/>
+          <w:lang w:val="en-US"/>
+        </w:rPr>
+        <w:t>$</w:t>
+      </w:r>
+    </w:p>
+    <w:p>
+      <w:pPr>
+        <w:autoSpaceDE w:val="0"/>
+        <w:autoSpaceDN w:val="0"/>
+        <w:adjustRightInd w:val="0"/>
+        <w:spacing w:after="0" w:line="240" w:lineRule="auto"/>
+        <w:rPr>
+          <w:rFonts w:ascii="Lucida Console" w:hAnsi="Lucida Console" w:cs="Lucida Console"/>
+          <w:kern w:val="0"/>
+          <w:sz w:val="18"/>
+          <w:szCs w:val="18"/>
+          <w:lang w:val="en-US"/>
+        </w:rPr>
+      </w:pPr>
+    </w:p>
+    <w:p>
+      <w:pPr>
+        <w:autoSpaceDE w:val="0"/>
+        <w:autoSpaceDN w:val="0"/>
+        <w:adjustRightInd w:val="0"/>
+        <w:spacing w:after="0" w:line="240" w:lineRule="auto"/>
+        <w:rPr>
+          <w:rFonts w:ascii="Lucida Console" w:hAnsi="Lucida Console" w:cs="Lucida Console"/>
+          <w:color w:val="00A89A"/>
+          <w:kern w:val="0"/>
+          <w:sz w:val="18"/>
+          <w:szCs w:val="18"/>
+          <w:lang w:val="en-US"/>
+        </w:rPr>
+      </w:pPr>
+      <w:r>
+        <w:rPr>
+          <w:rFonts w:ascii="Lucida Console" w:hAnsi="Lucida Console" w:cs="Lucida Console"/>
+          <w:color w:val="1CA800"/>
+          <w:kern w:val="0"/>
+          <w:sz w:val="18"/>
+          <w:szCs w:val="18"/>
+          <w:lang w:val="en-US"/>
+        </w:rPr>
+        <w:t xml:space="preserve">Carlos@LAPTOP-JARNETS8 </w:t>
+      </w:r>
+      <w:r>
+        <w:rPr>
+          <w:rFonts w:ascii="Lucida Console" w:hAnsi="Lucida Console" w:cs="Lucida Console"/>
+          <w:color w:val="B148C6"/>
+          <w:kern w:val="0"/>
+          <w:sz w:val="18"/>
+          <w:szCs w:val="18"/>
+          <w:lang w:val="en-US"/>
+        </w:rPr>
+        <w:t xml:space="preserve">MINGW64 </w:t>
+      </w:r>
+      <w:r>
+        <w:rPr>
+          <w:rFonts w:ascii="Lucida Console" w:hAnsi="Lucida Console" w:cs="Lucida Console"/>
+          <w:color w:val="C0A000"/>
+          <w:kern w:val="0"/>
+          <w:sz w:val="18"/>
+          <w:szCs w:val="18"/>
+          <w:lang w:val="en-US"/>
+        </w:rPr>
+        <w:t>~/Desktop/Programacion/Ruby on rails/documentos/JavaScript/proyecto2</w:t>
+      </w:r>
+      <w:r>
+        <w:rPr>
+          <w:rFonts w:ascii="Lucida Console" w:hAnsi="Lucida Console" w:cs="Lucida Console"/>
+          <w:color w:val="00A89A"/>
+          <w:kern w:val="0"/>
+          <w:sz w:val="18"/>
+          <w:szCs w:val="18"/>
+          <w:lang w:val="en-US"/>
+        </w:rPr>
+        <w:t xml:space="preserve"> (main)</w:t>
+      </w:r>
+    </w:p>
+    <w:p>
+      <w:pPr>
+        <w:autoSpaceDE w:val="0"/>
+        <w:autoSpaceDN w:val="0"/>
+        <w:adjustRightInd w:val="0"/>
+        <w:spacing w:after="0" w:line="240" w:lineRule="auto"/>
+        <w:rPr>
+          <w:rFonts w:ascii="Lucida Console" w:hAnsi="Lucida Console" w:cs="Lucida Console"/>
+          <w:kern w:val="0"/>
+          <w:sz w:val="18"/>
+          <w:szCs w:val="18"/>
+          <w:lang w:val="en-US"/>
+        </w:rPr>
+      </w:pPr>
+      <w:r>
+        <w:rPr>
+          <w:rFonts w:ascii="Lucida Console" w:hAnsi="Lucida Console" w:cs="Lucida Console"/>
+          <w:kern w:val="0"/>
+          <w:sz w:val="18"/>
+          <w:szCs w:val="18"/>
+          <w:lang w:val="en-US"/>
+        </w:rPr>
+        <w:t>$</w:t>
+      </w:r>
+    </w:p>
+    <w:p>
+      <w:pPr>
+        <w:autoSpaceDE w:val="0"/>
+        <w:autoSpaceDN w:val="0"/>
+        <w:adjustRightInd w:val="0"/>
+        <w:spacing w:after="0" w:line="240" w:lineRule="auto"/>
+        <w:rPr>
+          <w:rFonts w:ascii="Lucida Console" w:hAnsi="Lucida Console" w:cs="Lucida Console"/>
+          <w:kern w:val="0"/>
+          <w:sz w:val="18"/>
+          <w:szCs w:val="18"/>
+          <w:lang w:val="en-US"/>
+        </w:rPr>
+      </w:pPr>
+    </w:p>
+    <w:p>
+      <w:pPr>
+        <w:autoSpaceDE w:val="0"/>
+        <w:autoSpaceDN w:val="0"/>
+        <w:adjustRightInd w:val="0"/>
+        <w:spacing w:after="0" w:line="240" w:lineRule="auto"/>
+        <w:rPr>
+          <w:rFonts w:ascii="Lucida Console" w:hAnsi="Lucida Console" w:cs="Lucida Console"/>
+          <w:color w:val="00A89A"/>
+          <w:kern w:val="0"/>
+          <w:sz w:val="18"/>
+          <w:szCs w:val="18"/>
+          <w:lang w:val="en-US"/>
+        </w:rPr>
+      </w:pPr>
+      <w:r>
+        <w:rPr>
+          <w:rFonts w:ascii="Lucida Console" w:hAnsi="Lucida Console" w:cs="Lucida Console"/>
+          <w:color w:val="1CA800"/>
+          <w:kern w:val="0"/>
+          <w:sz w:val="18"/>
+          <w:szCs w:val="18"/>
+          <w:lang w:val="en-US"/>
+        </w:rPr>
+        <w:t xml:space="preserve">Carlos@LAPTOP-JARNETS8 </w:t>
+      </w:r>
+      <w:r>
+        <w:rPr>
+          <w:rFonts w:ascii="Lucida Console" w:hAnsi="Lucida Console" w:cs="Lucida Console"/>
+          <w:color w:val="B148C6"/>
+          <w:kern w:val="0"/>
+          <w:sz w:val="18"/>
+          <w:szCs w:val="18"/>
+          <w:lang w:val="en-US"/>
+        </w:rPr>
+        <w:t xml:space="preserve">MINGW64 </w:t>
+      </w:r>
+      <w:r>
+        <w:rPr>
+          <w:rFonts w:ascii="Lucida Console" w:hAnsi="Lucida Console" w:cs="Lucida Console"/>
+          <w:color w:val="C0A000"/>
+          <w:kern w:val="0"/>
+          <w:sz w:val="18"/>
+          <w:szCs w:val="18"/>
+          <w:lang w:val="en-US"/>
+        </w:rPr>
+        <w:t>~/Desktop/Programacion/Ruby on rails/documentos/JavaScript/proyecto2</w:t>
+      </w:r>
+      <w:r>
+        <w:rPr>
+          <w:rFonts w:ascii="Lucida Console" w:hAnsi="Lucida Console" w:cs="Lucida Console"/>
+          <w:color w:val="00A89A"/>
+          <w:kern w:val="0"/>
+          <w:sz w:val="18"/>
+          <w:szCs w:val="18"/>
+          <w:lang w:val="en-US"/>
+        </w:rPr>
+        <w:t xml:space="preserve"> (main)</w:t>
+      </w:r>
+    </w:p>
+    <w:p>
+      <w:pPr>
+        <w:autoSpaceDE w:val="0"/>
+        <w:autoSpaceDN w:val="0"/>
+        <w:adjustRightInd w:val="0"/>
+        <w:spacing w:after="0" w:line="240" w:lineRule="auto"/>
+        <w:rPr>
+          <w:rFonts w:ascii="Lucida Console" w:hAnsi="Lucida Console" w:cs="Lucida Console"/>
+          <w:kern w:val="0"/>
+          <w:sz w:val="18"/>
+          <w:szCs w:val="18"/>
+          <w:lang w:val="en-US"/>
+        </w:rPr>
+      </w:pPr>
+      <w:r>
+        <w:rPr>
+          <w:rFonts w:ascii="Lucida Console" w:hAnsi="Lucida Console" w:cs="Lucida Console"/>
+          <w:kern w:val="0"/>
+          <w:sz w:val="18"/>
+          <w:szCs w:val="18"/>
+          <w:lang w:val="en-US"/>
+        </w:rPr>
+        <w:t>$ git status</w:t>
+      </w:r>
+    </w:p>
+    <w:p>
+      <w:pPr>
+        <w:autoSpaceDE w:val="0"/>
+        <w:autoSpaceDN w:val="0"/>
+        <w:adjustRightInd w:val="0"/>
+        <w:spacing w:after="0" w:line="240" w:lineRule="auto"/>
+        <w:rPr>
+          <w:rFonts w:ascii="Lucida Console" w:hAnsi="Lucida Console" w:cs="Lucida Console"/>
+          <w:kern w:val="0"/>
+          <w:sz w:val="18"/>
+          <w:szCs w:val="18"/>
+          <w:lang w:val="en-US"/>
+        </w:rPr>
+      </w:pPr>
+      <w:r>
+        <w:rPr>
+          <w:rFonts w:ascii="Lucida Console" w:hAnsi="Lucida Console" w:cs="Lucida Console"/>
+          <w:kern w:val="0"/>
+          <w:sz w:val="18"/>
+          <w:szCs w:val="18"/>
+          <w:lang w:val="en-US"/>
+        </w:rPr>
+        <w:t>On branch main</w:t>
+      </w:r>
+    </w:p>
+    <w:p>
+      <w:pPr>
+        <w:autoSpaceDE w:val="0"/>
+        <w:autoSpaceDN w:val="0"/>
+        <w:adjustRightInd w:val="0"/>
+        <w:spacing w:after="0" w:line="240" w:lineRule="auto"/>
+        <w:rPr>
+          <w:rFonts w:ascii="Lucida Console" w:hAnsi="Lucida Console" w:cs="Lucida Console"/>
+          <w:kern w:val="0"/>
+          <w:sz w:val="18"/>
+          <w:szCs w:val="18"/>
+          <w:lang w:val="en-US"/>
+        </w:rPr>
+      </w:pPr>
+      <w:r>
+        <w:rPr>
+          <w:rFonts w:ascii="Lucida Console" w:hAnsi="Lucida Console" w:cs="Lucida Console"/>
+          <w:kern w:val="0"/>
+          <w:sz w:val="18"/>
+          <w:szCs w:val="18"/>
+          <w:lang w:val="en-US"/>
+        </w:rPr>
+        <w:t>nothing to commit, working tree clean</w:t>
+      </w:r>
+    </w:p>
+    <w:p>
+      <w:pPr>
+        <w:autoSpaceDE w:val="0"/>
+        <w:autoSpaceDN w:val="0"/>
+        <w:adjustRightInd w:val="0"/>
+        <w:spacing w:after="0" w:line="240" w:lineRule="auto"/>
+        <w:rPr>
+          <w:rFonts w:ascii="Lucida Console" w:hAnsi="Lucida Console" w:cs="Lucida Console"/>
+          <w:kern w:val="0"/>
+          <w:sz w:val="18"/>
+          <w:szCs w:val="18"/>
+          <w:lang w:val="en-US"/>
+        </w:rPr>
+      </w:pPr>
+    </w:p>
+    <w:p>
+      <w:pPr>
+        <w:autoSpaceDE w:val="0"/>
+        <w:autoSpaceDN w:val="0"/>
+        <w:adjustRightInd w:val="0"/>
+        <w:spacing w:after="0" w:line="240" w:lineRule="auto"/>
+        <w:rPr>
+          <w:rFonts w:ascii="Lucida Console" w:hAnsi="Lucida Console" w:cs="Lucida Console"/>
+          <w:color w:val="00A89A"/>
+          <w:kern w:val="0"/>
+          <w:sz w:val="18"/>
+          <w:szCs w:val="18"/>
+          <w:lang w:val="en-US"/>
+        </w:rPr>
+      </w:pPr>
+      <w:r>
+        <w:rPr>
+          <w:rFonts w:ascii="Lucida Console" w:hAnsi="Lucida Console" w:cs="Lucida Console"/>
+          <w:color w:val="1CA800"/>
+          <w:kern w:val="0"/>
+          <w:sz w:val="18"/>
+          <w:szCs w:val="18"/>
+          <w:lang w:val="en-US"/>
+        </w:rPr>
+        <w:t xml:space="preserve">Carlos@LAPTOP-JARNETS8 </w:t>
+      </w:r>
+      <w:r>
+        <w:rPr>
+          <w:rFonts w:ascii="Lucida Console" w:hAnsi="Lucida Console" w:cs="Lucida Console"/>
+          <w:color w:val="B148C6"/>
+          <w:kern w:val="0"/>
+          <w:sz w:val="18"/>
+          <w:szCs w:val="18"/>
+          <w:lang w:val="en-US"/>
+        </w:rPr>
+        <w:t xml:space="preserve">MINGW64 </w:t>
+      </w:r>
+      <w:r>
+        <w:rPr>
+          <w:rFonts w:ascii="Lucida Console" w:hAnsi="Lucida Console" w:cs="Lucida Console"/>
+          <w:color w:val="C0A000"/>
+          <w:kern w:val="0"/>
+          <w:sz w:val="18"/>
+          <w:szCs w:val="18"/>
+          <w:lang w:val="en-US"/>
+        </w:rPr>
+        <w:t>~/Desktop/Programacion/Ruby on rails/documentos/JavaScript/proyecto2</w:t>
+      </w:r>
+      <w:r>
+        <w:rPr>
+          <w:rFonts w:ascii="Lucida Console" w:hAnsi="Lucida Console" w:cs="Lucida Console"/>
+          <w:color w:val="00A89A"/>
+          <w:kern w:val="0"/>
+          <w:sz w:val="18"/>
+          <w:szCs w:val="18"/>
+          <w:lang w:val="en-US"/>
+        </w:rPr>
+        <w:t xml:space="preserve"> (main)</w:t>
+      </w:r>
+    </w:p>
+    <w:p>
+      <w:pPr>
+        <w:autoSpaceDE w:val="0"/>
+        <w:autoSpaceDN w:val="0"/>
+        <w:adjustRightInd w:val="0"/>
+        <w:spacing w:after="0" w:line="240" w:lineRule="auto"/>
+        <w:rPr>
+          <w:rFonts w:ascii="Lucida Console" w:hAnsi="Lucida Console" w:cs="Lucida Console"/>
+          <w:kern w:val="0"/>
+          <w:sz w:val="18"/>
+          <w:szCs w:val="18"/>
+          <w:lang w:val="en-US"/>
+        </w:rPr>
+      </w:pPr>
+      <w:r>
+        <w:rPr>
+          <w:rFonts w:ascii="Lucida Console" w:hAnsi="Lucida Console" w:cs="Lucida Console"/>
+          <w:kern w:val="0"/>
+          <w:sz w:val="18"/>
+          <w:szCs w:val="18"/>
+          <w:lang w:val="en-US"/>
+        </w:rPr>
+        <w:t>$ git log</w:t>
+      </w:r>
+    </w:p>
+    <w:p>
+      <w:pPr>
+        <w:autoSpaceDE w:val="0"/>
+        <w:autoSpaceDN w:val="0"/>
+        <w:adjustRightInd w:val="0"/>
+        <w:spacing w:after="0" w:line="240" w:lineRule="auto"/>
+        <w:rPr>
+          <w:rFonts w:ascii="Lucida Console" w:hAnsi="Lucida Console" w:cs="Lucida Console"/>
+          <w:color w:val="C0A000"/>
+          <w:kern w:val="0"/>
+          <w:sz w:val="18"/>
+          <w:szCs w:val="18"/>
+          <w:lang w:val="en-US"/>
+        </w:rPr>
+      </w:pPr>
+      <w:r>
+        <w:rPr>
+          <w:rFonts w:ascii="Lucida Console" w:hAnsi="Lucida Console" w:cs="Lucida Console"/>
+          <w:color w:val="C0A000"/>
+          <w:kern w:val="0"/>
+          <w:sz w:val="18"/>
+          <w:szCs w:val="18"/>
+          <w:lang w:val="en-US"/>
+        </w:rPr>
+        <w:t>commit 6c0999ee455387f0edc895f1b9a068dcbede9147 (</w:t>
+      </w:r>
+      <w:r>
+        <w:rPr>
+          <w:rFonts w:ascii="Lucida Console" w:hAnsi="Lucida Console" w:cs="Lucida Console"/>
+          <w:color w:val="00F0F0"/>
+          <w:kern w:val="0"/>
+          <w:sz w:val="18"/>
+          <w:szCs w:val="18"/>
+          <w:lang w:val="en-US"/>
+        </w:rPr>
+        <w:t xml:space="preserve">HEAD -&gt; </w:t>
+      </w:r>
+      <w:r>
+        <w:rPr>
+          <w:rFonts w:ascii="Lucida Console" w:hAnsi="Lucida Console" w:cs="Lucida Console"/>
+          <w:color w:val="00F200"/>
+          <w:kern w:val="0"/>
+          <w:sz w:val="18"/>
+          <w:szCs w:val="18"/>
+          <w:lang w:val="en-US"/>
+        </w:rPr>
+        <w:t>main</w:t>
+      </w:r>
+      <w:r>
+        <w:rPr>
+          <w:rFonts w:ascii="Lucida Console" w:hAnsi="Lucida Console" w:cs="Lucida Console"/>
+          <w:color w:val="C0A000"/>
+          <w:kern w:val="0"/>
+          <w:sz w:val="18"/>
+          <w:szCs w:val="18"/>
+          <w:lang w:val="en-US"/>
+        </w:rPr>
+        <w:t>)</w:t>
+      </w:r>
+    </w:p>
+    <w:p>
+      <w:pPr>
+        <w:autoSpaceDE w:val="0"/>
+        <w:autoSpaceDN w:val="0"/>
+        <w:adjustRightInd w:val="0"/>
+        <w:spacing w:after="0" w:line="240" w:lineRule="auto"/>
+        <w:rPr>
+          <w:rFonts w:ascii="Lucida Console" w:hAnsi="Lucida Console" w:cs="Lucida Console"/>
+          <w:kern w:val="0"/>
+          <w:sz w:val="18"/>
+          <w:szCs w:val="18"/>
+          <w:lang w:val="en-US"/>
+        </w:rPr>
+      </w:pPr>
+      <w:r>
+        <w:rPr>
+          <w:rFonts w:ascii="Lucida Console" w:hAnsi="Lucida Console" w:cs="Lucida Console"/>
+          <w:kern w:val="0"/>
+          <w:sz w:val="18"/>
+          <w:szCs w:val="18"/>
+          <w:lang w:val="en-US"/>
+        </w:rPr>
+        <w:t>Merge: d5c9a72 17f1e38</w:t>
+      </w:r>
+    </w:p>
+    <w:p>
+      <w:pPr>
+        <w:autoSpaceDE w:val="0"/>
+        <w:autoSpaceDN w:val="0"/>
+        <w:adjustRightInd w:val="0"/>
+        <w:spacing w:after="0" w:line="240" w:lineRule="auto"/>
+        <w:rPr>
+          <w:rFonts w:ascii="Lucida Console" w:hAnsi="Lucida Console" w:cs="Lucida Console"/>
+          <w:kern w:val="0"/>
+          <w:sz w:val="18"/>
+          <w:szCs w:val="18"/>
+          <w:lang w:val="en-US"/>
+        </w:rPr>
+      </w:pPr>
+      <w:r>
+        <w:rPr>
+          <w:rFonts w:ascii="Lucida Console" w:hAnsi="Lucida Console" w:cs="Lucida Console"/>
+          <w:kern w:val="0"/>
+          <w:sz w:val="18"/>
+          <w:szCs w:val="18"/>
+          <w:lang w:val="en-US"/>
+        </w:rPr>
+        <w:t>Author: i3rtt1 &lt;carlosibertti@gmail.com&gt;</w:t>
+      </w:r>
+    </w:p>
+    <w:p>
+      <w:pPr>
+        <w:autoSpaceDE w:val="0"/>
+        <w:autoSpaceDN w:val="0"/>
+        <w:adjustRightInd w:val="0"/>
+        <w:spacing w:after="0" w:line="240" w:lineRule="auto"/>
+        <w:rPr>
+          <w:rFonts w:ascii="Lucida Console" w:hAnsi="Lucida Console" w:cs="Lucida Console"/>
+          <w:kern w:val="0"/>
+          <w:sz w:val="18"/>
+          <w:szCs w:val="18"/>
+          <w:lang w:val="en-US"/>
+        </w:rPr>
+      </w:pPr>
+      <w:r>
+        <w:rPr>
+          <w:rFonts w:ascii="Lucida Console" w:hAnsi="Lucida Console" w:cs="Lucida Console"/>
+          <w:kern w:val="0"/>
+          <w:sz w:val="18"/>
+          <w:szCs w:val="18"/>
+          <w:lang w:val="en-US"/>
+        </w:rPr>
+        <w:t>Date:   Wed Apr 19 21:39:11 2023 -0400</w:t>
+      </w:r>
+    </w:p>
+    <w:p>
+      <w:pPr>
+        <w:autoSpaceDE w:val="0"/>
+        <w:autoSpaceDN w:val="0"/>
+        <w:adjustRightInd w:val="0"/>
+        <w:spacing w:after="0" w:line="240" w:lineRule="auto"/>
+        <w:rPr>
+          <w:rFonts w:ascii="Lucida Console" w:hAnsi="Lucida Console" w:cs="Lucida Console"/>
+          <w:kern w:val="0"/>
+          <w:sz w:val="18"/>
+          <w:szCs w:val="18"/>
+          <w:lang w:val="en-US"/>
+        </w:rPr>
+      </w:pPr>
+    </w:p>
+    <w:p>
+      <w:pPr>
+        <w:autoSpaceDE w:val="0"/>
+        <w:autoSpaceDN w:val="0"/>
+        <w:adjustRightInd w:val="0"/>
+        <w:spacing w:after="0" w:line="240" w:lineRule="auto"/>
+        <w:rPr>
+          <w:rFonts w:ascii="Lucida Console" w:hAnsi="Lucida Console" w:cs="Lucida Console"/>
+          <w:kern w:val="0"/>
+          <w:sz w:val="18"/>
+          <w:szCs w:val="18"/>
+          <w:lang w:val="en-US"/>
+        </w:rPr>
+      </w:pPr>
+      <w:r>
+        <w:rPr>
+          <w:rFonts w:ascii="Lucida Console" w:hAnsi="Lucida Console" w:cs="Lucida Console"/>
+          <w:kern w:val="0"/>
+          <w:sz w:val="18"/>
+          <w:szCs w:val="18"/>
+          <w:lang w:val="en-US"/>
+        </w:rPr>
+        <w:t xml:space="preserve">    Merge branch 'rama2'</w:t>
+      </w:r>
+    </w:p>
+    <w:p>
+      <w:pPr>
+        <w:autoSpaceDE w:val="0"/>
+        <w:autoSpaceDN w:val="0"/>
+        <w:adjustRightInd w:val="0"/>
+        <w:spacing w:after="0" w:line="240" w:lineRule="auto"/>
+        <w:rPr>
+          <w:rFonts w:ascii="Lucida Console" w:hAnsi="Lucida Console" w:cs="Lucida Console"/>
+          <w:kern w:val="0"/>
+          <w:sz w:val="18"/>
+          <w:szCs w:val="18"/>
+          <w:lang w:val="en-US"/>
+        </w:rPr>
+      </w:pPr>
+    </w:p>
+    <w:p>
+      <w:pPr>
+        <w:autoSpaceDE w:val="0"/>
+        <w:autoSpaceDN w:val="0"/>
+        <w:adjustRightInd w:val="0"/>
+        <w:spacing w:after="0" w:line="240" w:lineRule="auto"/>
+        <w:rPr>
+          <w:rFonts w:ascii="Lucida Console" w:hAnsi="Lucida Console" w:cs="Lucida Console"/>
+          <w:color w:val="C0A000"/>
+          <w:kern w:val="0"/>
+          <w:sz w:val="18"/>
+          <w:szCs w:val="18"/>
+          <w:lang w:val="en-US"/>
+        </w:rPr>
+      </w:pPr>
+      <w:r>
+        <w:rPr>
+          <w:rFonts w:ascii="Lucida Console" w:hAnsi="Lucida Console" w:cs="Lucida Console"/>
+          <w:color w:val="C0A000"/>
+          <w:kern w:val="0"/>
+          <w:sz w:val="18"/>
+          <w:szCs w:val="18"/>
+          <w:lang w:val="en-US"/>
+        </w:rPr>
+        <w:t>commit d5c9a7235dd38fb2307ae133ccb1908ea097f056 (</w:t>
+      </w:r>
+      <w:r>
+        <w:rPr>
+          <w:rFonts w:ascii="Lucida Console" w:hAnsi="Lucida Console" w:cs="Lucida Console"/>
+          <w:color w:val="FF7676"/>
+          <w:kern w:val="0"/>
+          <w:sz w:val="18"/>
+          <w:szCs w:val="18"/>
+          <w:lang w:val="en-US"/>
+        </w:rPr>
+        <w:t>origin/main</w:t>
+      </w:r>
+      <w:r>
+        <w:rPr>
+          <w:rFonts w:ascii="Lucida Console" w:hAnsi="Lucida Console" w:cs="Lucida Console"/>
+          <w:color w:val="C0A000"/>
+          <w:kern w:val="0"/>
+          <w:sz w:val="18"/>
+          <w:szCs w:val="18"/>
+          <w:lang w:val="en-US"/>
+        </w:rPr>
+        <w:t>)</w:t>
+      </w:r>
+    </w:p>
+    <w:p>
+      <w:pPr>
+        <w:autoSpaceDE w:val="0"/>
+        <w:autoSpaceDN w:val="0"/>
+        <w:adjustRightInd w:val="0"/>
+        <w:spacing w:after="0" w:line="240" w:lineRule="auto"/>
+        <w:rPr>
+          <w:rFonts w:ascii="Lucida Console" w:hAnsi="Lucida Console" w:cs="Lucida Console"/>
+          <w:kern w:val="0"/>
+          <w:sz w:val="18"/>
+          <w:szCs w:val="18"/>
+          <w:lang w:val="en-US"/>
+        </w:rPr>
+      </w:pPr>
+      <w:r>
+        <w:rPr>
+          <w:rFonts w:ascii="Lucida Console" w:hAnsi="Lucida Console" w:cs="Lucida Console"/>
+          <w:kern w:val="0"/>
+          <w:sz w:val="18"/>
+          <w:szCs w:val="18"/>
+          <w:lang w:val="en-US"/>
+        </w:rPr>
+        <w:t>Author: i3rtt1 &lt;carlosibertti@gmail.com&gt;</w:t>
+      </w:r>
+    </w:p>
+    <w:p>
+      <w:pPr>
+        <w:autoSpaceDE w:val="0"/>
+        <w:autoSpaceDN w:val="0"/>
+        <w:adjustRightInd w:val="0"/>
+        <w:spacing w:after="0" w:line="240" w:lineRule="auto"/>
+        <w:rPr>
+          <w:rFonts w:ascii="Lucida Console" w:hAnsi="Lucida Console" w:cs="Lucida Console"/>
+          <w:kern w:val="0"/>
+          <w:sz w:val="18"/>
+          <w:szCs w:val="18"/>
+          <w:lang w:val="en-US"/>
+        </w:rPr>
+      </w:pPr>
+      <w:r>
+        <w:rPr>
+          <w:rFonts w:ascii="Lucida Console" w:hAnsi="Lucida Console" w:cs="Lucida Console"/>
+          <w:kern w:val="0"/>
+          <w:sz w:val="18"/>
+          <w:szCs w:val="18"/>
+          <w:lang w:val="en-US"/>
+        </w:rPr>
+        <w:t>Date:   Wed Apr 19 21:37:05 2023 -0400</w:t>
+      </w:r>
+    </w:p>
+    <w:p>
+      <w:pPr>
+        <w:autoSpaceDE w:val="0"/>
+        <w:autoSpaceDN w:val="0"/>
+        <w:adjustRightInd w:val="0"/>
+        <w:spacing w:after="0" w:line="240" w:lineRule="auto"/>
+        <w:rPr>
+          <w:rFonts w:ascii="Lucida Console" w:hAnsi="Lucida Console" w:cs="Lucida Console"/>
+          <w:kern w:val="0"/>
+          <w:sz w:val="18"/>
+          <w:szCs w:val="18"/>
+          <w:lang w:val="en-US"/>
+        </w:rPr>
+      </w:pPr>
+    </w:p>
+    <w:p>
+      <w:pPr>
+        <w:autoSpaceDE w:val="0"/>
+        <w:autoSpaceDN w:val="0"/>
+        <w:adjustRightInd w:val="0"/>
+        <w:spacing w:after="0" w:line="240" w:lineRule="auto"/>
+        <w:rPr>
+          <w:rFonts w:ascii="Lucida Console" w:hAnsi="Lucida Console" w:cs="Lucida Console"/>
+          <w:kern w:val="0"/>
+          <w:sz w:val="18"/>
+          <w:szCs w:val="18"/>
+          <w:lang w:val="en-US"/>
+        </w:rPr>
+      </w:pPr>
+      <w:r>
+        <w:rPr>
+          <w:rFonts w:ascii="Lucida Console" w:hAnsi="Lucida Console" w:cs="Lucida Console"/>
+          <w:kern w:val="0"/>
+          <w:sz w:val="18"/>
+          <w:szCs w:val="18"/>
+          <w:lang w:val="en-US"/>
+        </w:rPr>
+        <w:t xml:space="preserve">    agrego en manin h2</w:t>
+      </w:r>
+    </w:p>
+    <w:p>
+      <w:pPr>
+        <w:autoSpaceDE w:val="0"/>
+        <w:autoSpaceDN w:val="0"/>
+        <w:adjustRightInd w:val="0"/>
+        <w:spacing w:after="0" w:line="240" w:lineRule="auto"/>
+        <w:rPr>
+          <w:rFonts w:ascii="Lucida Console" w:hAnsi="Lucida Console" w:cs="Lucida Console"/>
+          <w:kern w:val="0"/>
+          <w:sz w:val="18"/>
+          <w:szCs w:val="18"/>
+          <w:lang w:val="en-US"/>
+        </w:rPr>
+      </w:pPr>
+    </w:p>
+    <w:p>
+      <w:pPr>
+        <w:autoSpaceDE w:val="0"/>
+        <w:autoSpaceDN w:val="0"/>
+        <w:adjustRightInd w:val="0"/>
+        <w:spacing w:after="0" w:line="240" w:lineRule="auto"/>
+        <w:rPr>
+          <w:rFonts w:ascii="Lucida Console" w:hAnsi="Lucida Console" w:cs="Lucida Console"/>
+          <w:color w:val="C0A000"/>
+          <w:kern w:val="0"/>
+          <w:sz w:val="18"/>
+          <w:szCs w:val="18"/>
+          <w:lang w:val="en-US"/>
+        </w:rPr>
+      </w:pPr>
+      <w:r>
+        <w:rPr>
+          <w:rFonts w:ascii="Lucida Console" w:hAnsi="Lucida Console" w:cs="Lucida Console"/>
+          <w:color w:val="C0A000"/>
+          <w:kern w:val="0"/>
+          <w:sz w:val="18"/>
+          <w:szCs w:val="18"/>
+          <w:lang w:val="en-US"/>
+        </w:rPr>
+        <w:t>commit 17f1e3804f92d1cd5cc6cc39ded954f021f0d2d1 (</w:t>
+      </w:r>
+      <w:r>
+        <w:rPr>
+          <w:rFonts w:ascii="Lucida Console" w:hAnsi="Lucida Console" w:cs="Lucida Console"/>
+          <w:color w:val="FF7676"/>
+          <w:kern w:val="0"/>
+          <w:sz w:val="18"/>
+          <w:szCs w:val="18"/>
+          <w:lang w:val="en-US"/>
+        </w:rPr>
+        <w:t>origin/rama2</w:t>
+      </w:r>
+      <w:r>
+        <w:rPr>
+          <w:rFonts w:ascii="Lucida Console" w:hAnsi="Lucida Console" w:cs="Lucida Console"/>
+          <w:color w:val="C0A000"/>
+          <w:kern w:val="0"/>
+          <w:sz w:val="18"/>
+          <w:szCs w:val="18"/>
+          <w:lang w:val="en-US"/>
+        </w:rPr>
+        <w:t xml:space="preserve">, </w:t>
+      </w:r>
+      <w:r>
+        <w:rPr>
+          <w:rFonts w:ascii="Lucida Console" w:hAnsi="Lucida Console" w:cs="Lucida Console"/>
+          <w:color w:val="00F200"/>
+          <w:kern w:val="0"/>
+          <w:sz w:val="18"/>
+          <w:szCs w:val="18"/>
+          <w:lang w:val="en-US"/>
+        </w:rPr>
+        <w:t>rama2</w:t>
+      </w:r>
+      <w:r>
+        <w:rPr>
+          <w:rFonts w:ascii="Lucida Console" w:hAnsi="Lucida Console" w:cs="Lucida Console"/>
+          <w:color w:val="C0A000"/>
+          <w:kern w:val="0"/>
+          <w:sz w:val="18"/>
+          <w:szCs w:val="18"/>
+          <w:lang w:val="en-US"/>
+        </w:rPr>
+        <w:t>)</w:t>
+      </w:r>
+    </w:p>
+    <w:p>
+      <w:pPr>
+        <w:autoSpaceDE w:val="0"/>
+        <w:autoSpaceDN w:val="0"/>
+        <w:adjustRightInd w:val="0"/>
+        <w:spacing w:after="0" w:line="240" w:lineRule="auto"/>
+        <w:rPr>
+          <w:rFonts w:ascii="Lucida Console" w:hAnsi="Lucida Console" w:cs="Lucida Console"/>
+          <w:kern w:val="0"/>
+          <w:sz w:val="18"/>
+          <w:szCs w:val="18"/>
+          <w:lang w:val="en-US"/>
+        </w:rPr>
+      </w:pPr>
+      <w:r>
+        <w:rPr>
+          <w:rFonts w:ascii="Lucida Console" w:hAnsi="Lucida Console" w:cs="Lucida Console"/>
+          <w:kern w:val="0"/>
+          <w:sz w:val="18"/>
+          <w:szCs w:val="18"/>
+          <w:lang w:val="en-US"/>
+        </w:rPr>
+        <w:t>Author: i3rtt1 &lt;carlosibertti@gmail.com&gt;</w:t>
+      </w:r>
+    </w:p>
+    <w:p>
+      <w:pPr>
+        <w:autoSpaceDE w:val="0"/>
+        <w:autoSpaceDN w:val="0"/>
+        <w:adjustRightInd w:val="0"/>
+        <w:spacing w:after="0" w:line="240" w:lineRule="auto"/>
+        <w:rPr>
+          <w:rFonts w:ascii="Lucida Console" w:hAnsi="Lucida Console" w:cs="Lucida Console"/>
+          <w:kern w:val="0"/>
+          <w:sz w:val="18"/>
+          <w:szCs w:val="18"/>
+          <w:lang w:val="en-US"/>
+        </w:rPr>
+      </w:pPr>
+      <w:r>
+        <w:rPr>
+          <w:rFonts w:ascii="Lucida Console" w:hAnsi="Lucida Console" w:cs="Lucida Console"/>
+          <w:kern w:val="0"/>
+          <w:sz w:val="18"/>
+          <w:szCs w:val="18"/>
+          <w:lang w:val="en-US"/>
+        </w:rPr>
+        <w:t>Date:   Wed Apr 19 21:33:05 2023 -0400</w:t>
+      </w:r>
+    </w:p>
+    <w:p>
+      <w:pPr>
+        <w:autoSpaceDE w:val="0"/>
+        <w:autoSpaceDN w:val="0"/>
+        <w:adjustRightInd w:val="0"/>
+        <w:spacing w:after="0" w:line="240" w:lineRule="auto"/>
+        <w:rPr>
+          <w:rFonts w:ascii="Lucida Console" w:hAnsi="Lucida Console" w:cs="Lucida Console"/>
+          <w:kern w:val="0"/>
+          <w:sz w:val="18"/>
+          <w:szCs w:val="18"/>
+          <w:lang w:val="en-US"/>
+        </w:rPr>
+      </w:pPr>
+    </w:p>
+    <w:p>
+      <w:pPr>
+        <w:autoSpaceDE w:val="0"/>
+        <w:autoSpaceDN w:val="0"/>
+        <w:adjustRightInd w:val="0"/>
+        <w:spacing w:after="0" w:line="240" w:lineRule="auto"/>
+        <w:rPr>
+          <w:rFonts w:ascii="Lucida Console" w:hAnsi="Lucida Console" w:cs="Lucida Console"/>
+          <w:kern w:val="0"/>
+          <w:sz w:val="18"/>
+          <w:szCs w:val="18"/>
+          <w:lang w:val="en-US"/>
+        </w:rPr>
+      </w:pPr>
+      <w:r>
+        <w:rPr>
+          <w:rFonts w:ascii="Lucida Console" w:hAnsi="Lucida Console" w:cs="Lucida Console"/>
+          <w:kern w:val="0"/>
+          <w:sz w:val="18"/>
+          <w:szCs w:val="18"/>
+          <w:lang w:val="en-US"/>
+        </w:rPr>
+        <w:t xml:space="preserve">    Se agrega h1</w:t>
+      </w:r>
+    </w:p>
+    <w:p>
+      <w:pPr>
+        <w:autoSpaceDE w:val="0"/>
+        <w:autoSpaceDN w:val="0"/>
+        <w:adjustRightInd w:val="0"/>
+        <w:spacing w:after="0" w:line="240" w:lineRule="auto"/>
+        <w:rPr>
+          <w:rFonts w:ascii="Lucida Console" w:hAnsi="Lucida Console" w:cs="Lucida Console"/>
+          <w:kern w:val="0"/>
+          <w:sz w:val="18"/>
+          <w:szCs w:val="18"/>
+          <w:lang w:val="en-US"/>
+        </w:rPr>
+      </w:pPr>
+    </w:p>
+    <w:p>
+      <w:pPr>
+        <w:autoSpaceDE w:val="0"/>
+        <w:autoSpaceDN w:val="0"/>
+        <w:adjustRightInd w:val="0"/>
+        <w:spacing w:after="0" w:line="240" w:lineRule="auto"/>
+        <w:rPr>
+          <w:rFonts w:ascii="Lucida Console" w:hAnsi="Lucida Console" w:cs="Lucida Console"/>
+          <w:color w:val="C0A000"/>
+          <w:kern w:val="0"/>
+          <w:sz w:val="18"/>
+          <w:szCs w:val="18"/>
+          <w:lang w:val="en-US"/>
+        </w:rPr>
+      </w:pPr>
+      <w:r>
+        <w:rPr>
+          <w:rFonts w:ascii="Lucida Console" w:hAnsi="Lucida Console" w:cs="Lucida Console"/>
+          <w:color w:val="C0A000"/>
+          <w:kern w:val="0"/>
+          <w:sz w:val="18"/>
+          <w:szCs w:val="18"/>
+          <w:lang w:val="en-US"/>
+        </w:rPr>
+        <w:t>commit b0923926f336d2e8462b7accb1f3fbf6bf7b88fe</w:t>
+      </w:r>
+    </w:p>
+    <w:p>
+      <w:pPr>
+        <w:autoSpaceDE w:val="0"/>
+        <w:autoSpaceDN w:val="0"/>
+        <w:adjustRightInd w:val="0"/>
+        <w:spacing w:after="0" w:line="240" w:lineRule="auto"/>
+        <w:rPr>
+          <w:rFonts w:ascii="Lucida Console" w:hAnsi="Lucida Console" w:cs="Lucida Console"/>
+          <w:kern w:val="0"/>
+          <w:sz w:val="18"/>
+          <w:szCs w:val="18"/>
+          <w:lang w:val="en-US"/>
+        </w:rPr>
+      </w:pPr>
+      <w:r>
+        <w:rPr>
+          <w:rFonts w:ascii="Lucida Console" w:hAnsi="Lucida Console" w:cs="Lucida Console"/>
+          <w:kern w:val="0"/>
+          <w:sz w:val="18"/>
+          <w:szCs w:val="18"/>
+          <w:lang w:val="en-US"/>
+        </w:rPr>
+        <w:t>Author: i3rtt1 &lt;carlosibertti@gmail.com&gt;</w:t>
+      </w:r>
+    </w:p>
+    <w:p>
+      <w:pPr>
+        <w:autoSpaceDE w:val="0"/>
+        <w:autoSpaceDN w:val="0"/>
+        <w:adjustRightInd w:val="0"/>
+        <w:spacing w:after="0" w:line="240" w:lineRule="auto"/>
+        <w:rPr>
+          <w:rFonts w:ascii="Lucida Console" w:hAnsi="Lucida Console" w:cs="Lucida Console"/>
+          <w:kern w:val="0"/>
+          <w:sz w:val="18"/>
+          <w:szCs w:val="18"/>
+          <w:lang w:val="en-US"/>
+        </w:rPr>
+      </w:pPr>
+      <w:r>
+        <w:rPr>
+          <w:rFonts w:ascii="Lucida Console" w:hAnsi="Lucida Console" w:cs="Lucida Console"/>
+          <w:kern w:val="0"/>
+          <w:sz w:val="18"/>
+          <w:szCs w:val="18"/>
+          <w:lang w:val="en-US"/>
+        </w:rPr>
+        <w:t>Date:   Wed Apr 19 21:24:29 2023 -0400</w:t>
+      </w:r>
+    </w:p>
+    <w:p>
+      <w:pPr>
+        <w:autoSpaceDE w:val="0"/>
+        <w:autoSpaceDN w:val="0"/>
+        <w:adjustRightInd w:val="0"/>
+        <w:spacing w:after="0" w:line="240" w:lineRule="auto"/>
+        <w:rPr>
+          <w:rFonts w:ascii="Lucida Console" w:hAnsi="Lucida Console" w:cs="Lucida Console"/>
+          <w:kern w:val="0"/>
+          <w:sz w:val="18"/>
+          <w:szCs w:val="18"/>
+          <w:lang w:val="en-US"/>
+        </w:rPr>
+      </w:pPr>
+    </w:p>
+    <w:p>
+      <w:pPr>
+        <w:autoSpaceDE w:val="0"/>
+        <w:autoSpaceDN w:val="0"/>
+        <w:adjustRightInd w:val="0"/>
+        <w:spacing w:after="0" w:line="240" w:lineRule="auto"/>
+        <w:rPr>
+          <w:rFonts w:ascii="Lucida Console" w:hAnsi="Lucida Console" w:cs="Lucida Console"/>
+          <w:kern w:val="0"/>
+          <w:sz w:val="18"/>
+          <w:szCs w:val="18"/>
+          <w:lang w:val="en-US"/>
+        </w:rPr>
+      </w:pPr>
+      <w:r>
+        <w:rPr>
+          <w:rFonts w:ascii="Lucida Console" w:hAnsi="Lucida Console" w:cs="Lucida Console"/>
+          <w:kern w:val="0"/>
+          <w:sz w:val="18"/>
+          <w:szCs w:val="18"/>
+          <w:lang w:val="en-US"/>
+        </w:rPr>
+        <w:t xml:space="preserve">    Version inicial - agrego README.md</w:t>
+      </w:r>
+    </w:p>
+    <w:p>
+      <w:pPr>
+        <w:autoSpaceDE w:val="0"/>
+        <w:autoSpaceDN w:val="0"/>
+        <w:adjustRightInd w:val="0"/>
+        <w:spacing w:after="0" w:line="240" w:lineRule="auto"/>
+        <w:rPr>
+          <w:rFonts w:ascii="Lucida Console" w:hAnsi="Lucida Console" w:cs="Lucida Console"/>
+          <w:kern w:val="0"/>
+          <w:sz w:val="18"/>
+          <w:szCs w:val="18"/>
+          <w:lang w:val="en-US"/>
+        </w:rPr>
+      </w:pPr>
+    </w:p>
+    <w:p>
+      <w:pPr>
+        <w:autoSpaceDE w:val="0"/>
+        <w:autoSpaceDN w:val="0"/>
+        <w:adjustRightInd w:val="0"/>
+        <w:spacing w:after="0" w:line="240" w:lineRule="auto"/>
+        <w:rPr>
+          <w:rFonts w:ascii="Lucida Console" w:hAnsi="Lucida Console" w:cs="Lucida Console"/>
+          <w:color w:val="C0A000"/>
+          <w:kern w:val="0"/>
+          <w:sz w:val="18"/>
+          <w:szCs w:val="18"/>
+          <w:lang w:val="en-US"/>
+        </w:rPr>
+      </w:pPr>
+      <w:r>
+        <w:rPr>
+          <w:rFonts w:ascii="Lucida Console" w:hAnsi="Lucida Console" w:cs="Lucida Console"/>
+          <w:color w:val="C0A000"/>
+          <w:kern w:val="0"/>
+          <w:sz w:val="18"/>
+          <w:szCs w:val="18"/>
+          <w:lang w:val="en-US"/>
+        </w:rPr>
+        <w:t>commit f6b1dd241dc5e1d357c8b4a545b5a69eb5ea9b13</w:t>
+      </w:r>
+    </w:p>
+    <w:p>
+      <w:pPr>
+        <w:autoSpaceDE w:val="0"/>
+        <w:autoSpaceDN w:val="0"/>
+        <w:adjustRightInd w:val="0"/>
+        <w:spacing w:after="0" w:line="240" w:lineRule="auto"/>
+        <w:rPr>
+          <w:rFonts w:ascii="Lucida Console" w:hAnsi="Lucida Console" w:cs="Lucida Console"/>
+          <w:kern w:val="0"/>
+          <w:sz w:val="18"/>
+          <w:szCs w:val="18"/>
+          <w:lang w:val="en-US"/>
+        </w:rPr>
+      </w:pPr>
+      <w:r>
+        <w:rPr>
+          <w:rFonts w:ascii="Lucida Console" w:hAnsi="Lucida Console" w:cs="Lucida Console"/>
+          <w:kern w:val="0"/>
+          <w:sz w:val="18"/>
+          <w:szCs w:val="18"/>
+          <w:lang w:val="en-US"/>
+        </w:rPr>
+        <w:t>Author: i3rtt1 &lt;carlosibertti@gmail.com&gt;</w:t>
+      </w:r>
+    </w:p>
+    <w:p>
+      <w:pPr>
+        <w:autoSpaceDE w:val="0"/>
+        <w:autoSpaceDN w:val="0"/>
+        <w:adjustRightInd w:val="0"/>
+        <w:spacing w:after="0" w:line="240" w:lineRule="auto"/>
+        <w:rPr>
+          <w:rFonts w:ascii="Lucida Console" w:hAnsi="Lucida Console" w:cs="Lucida Console"/>
+          <w:kern w:val="0"/>
+          <w:sz w:val="18"/>
+          <w:szCs w:val="18"/>
+          <w:lang w:val="en-US"/>
+        </w:rPr>
+      </w:pPr>
+      <w:r>
+        <w:rPr>
+          <w:rFonts w:ascii="Lucida Console" w:hAnsi="Lucida Console" w:cs="Lucida Console"/>
+          <w:kern w:val="0"/>
+          <w:sz w:val="18"/>
+          <w:szCs w:val="18"/>
+          <w:lang w:val="en-US"/>
+        </w:rPr>
+        <w:t>Date:   Wed Apr 19 21:23:05 2023 -0400</w:t>
+      </w:r>
+    </w:p>
+    <w:p>
+      <w:pPr>
+        <w:autoSpaceDE w:val="0"/>
+        <w:autoSpaceDN w:val="0"/>
+        <w:adjustRightInd w:val="0"/>
+        <w:spacing w:after="0" w:line="240" w:lineRule="auto"/>
+        <w:rPr>
+          <w:rFonts w:ascii="Lucida Console" w:hAnsi="Lucida Console" w:cs="Lucida Console"/>
+          <w:kern w:val="0"/>
+          <w:sz w:val="18"/>
+          <w:szCs w:val="18"/>
+          <w:lang w:val="en-US"/>
+        </w:rPr>
+      </w:pPr>
+    </w:p>
+    <w:p>
+      <w:pPr>
+        <w:autoSpaceDE w:val="0"/>
+        <w:autoSpaceDN w:val="0"/>
+        <w:adjustRightInd w:val="0"/>
+        <w:spacing w:after="0" w:line="240" w:lineRule="auto"/>
+        <w:rPr>
+          <w:rFonts w:ascii="Lucida Console" w:hAnsi="Lucida Console" w:cs="Lucida Console"/>
+          <w:kern w:val="0"/>
+          <w:sz w:val="18"/>
+          <w:szCs w:val="18"/>
+          <w:lang w:val="en-US"/>
+        </w:rPr>
+      </w:pPr>
+      <w:r>
+        <w:rPr>
+          <w:rFonts w:ascii="Lucida Console" w:hAnsi="Lucida Console" w:cs="Lucida Console"/>
+          <w:kern w:val="0"/>
+          <w:sz w:val="18"/>
+          <w:szCs w:val="18"/>
+          <w:lang w:val="en-US"/>
+        </w:rPr>
+        <w:lastRenderedPageBreak/>
+        <w:t xml:space="preserve">    Version inicial</w:t>
+      </w:r>
+    </w:p>
+    <w:p>
+      <w:pPr>
+        <w:autoSpaceDE w:val="0"/>
+        <w:autoSpaceDN w:val="0"/>
+        <w:adjustRightInd w:val="0"/>
+        <w:spacing w:after="0" w:line="240" w:lineRule="auto"/>
+        <w:rPr>
+          <w:rFonts w:ascii="Lucida Console" w:hAnsi="Lucida Console" w:cs="Lucida Console"/>
+          <w:kern w:val="0"/>
+          <w:sz w:val="18"/>
+          <w:szCs w:val="18"/>
+          <w:lang w:val="en-US"/>
+        </w:rPr>
+      </w:pPr>
+    </w:p>
+    <w:p>
+      <w:pPr>
+        <w:autoSpaceDE w:val="0"/>
+        <w:autoSpaceDN w:val="0"/>
+        <w:adjustRightInd w:val="0"/>
+        <w:spacing w:after="0" w:line="240" w:lineRule="auto"/>
+        <w:rPr>
+          <w:rFonts w:ascii="Lucida Console" w:hAnsi="Lucida Console" w:cs="Lucida Console"/>
+          <w:color w:val="00A89A"/>
+          <w:kern w:val="0"/>
+          <w:sz w:val="18"/>
+          <w:szCs w:val="18"/>
+          <w:lang w:val="en-US"/>
+        </w:rPr>
+      </w:pPr>
+      <w:r>
+        <w:rPr>
+          <w:rFonts w:ascii="Lucida Console" w:hAnsi="Lucida Console" w:cs="Lucida Console"/>
+          <w:color w:val="1CA800"/>
+          <w:kern w:val="0"/>
+          <w:sz w:val="18"/>
+          <w:szCs w:val="18"/>
+          <w:lang w:val="en-US"/>
+        </w:rPr>
+        <w:t xml:space="preserve">Carlos@LAPTOP-JARNETS8 </w:t>
+      </w:r>
+      <w:r>
+        <w:rPr>
+          <w:rFonts w:ascii="Lucida Console" w:hAnsi="Lucida Console" w:cs="Lucida Console"/>
+          <w:color w:val="B148C6"/>
+          <w:kern w:val="0"/>
+          <w:sz w:val="18"/>
+          <w:szCs w:val="18"/>
+          <w:lang w:val="en-US"/>
+        </w:rPr>
+        <w:t xml:space="preserve">MINGW64 </w:t>
+      </w:r>
+      <w:r>
+        <w:rPr>
+          <w:rFonts w:ascii="Lucida Console" w:hAnsi="Lucida Console" w:cs="Lucida Console"/>
+          <w:color w:val="C0A000"/>
+          <w:kern w:val="0"/>
+          <w:sz w:val="18"/>
+          <w:szCs w:val="18"/>
+          <w:lang w:val="en-US"/>
+        </w:rPr>
+        <w:t>~/Desktop/Programacion/Ruby on rails/documentos/JavaScript/proyecto2</w:t>
+      </w:r>
+      <w:r>
+        <w:rPr>
+          <w:rFonts w:ascii="Lucida Console" w:hAnsi="Lucida Console" w:cs="Lucida Console"/>
+          <w:color w:val="00A89A"/>
+          <w:kern w:val="0"/>
+          <w:sz w:val="18"/>
+          <w:szCs w:val="18"/>
+          <w:lang w:val="en-US"/>
+        </w:rPr>
+        <w:t xml:space="preserve"> (main)</w:t>
+      </w:r>
+    </w:p>
+    <w:p>
+      <w:pPr>
+        <w:autoSpaceDE w:val="0"/>
+        <w:autoSpaceDN w:val="0"/>
+        <w:adjustRightInd w:val="0"/>
+        <w:spacing w:after="0" w:line="240" w:lineRule="auto"/>
+        <w:rPr>
+          <w:rFonts w:ascii="Lucida Console" w:hAnsi="Lucida Console" w:cs="Lucida Console"/>
+          <w:kern w:val="0"/>
+          <w:sz w:val="18"/>
+          <w:szCs w:val="18"/>
+          <w:lang w:val="en-US"/>
+        </w:rPr>
+      </w:pPr>
+      <w:r>
+        <w:rPr>
+          <w:rFonts w:ascii="Lucida Console" w:hAnsi="Lucida Console" w:cs="Lucida Console"/>
+          <w:kern w:val="0"/>
+          <w:sz w:val="18"/>
+          <w:szCs w:val="18"/>
+          <w:lang w:val="en-US"/>
+        </w:rPr>
+        <w:t>$ push origin main</w:t>
+      </w:r>
+    </w:p>
+    <w:p>
+      <w:pPr>
+        <w:autoSpaceDE w:val="0"/>
+        <w:autoSpaceDN w:val="0"/>
+        <w:adjustRightInd w:val="0"/>
+        <w:spacing w:after="0" w:line="240" w:lineRule="auto"/>
+        <w:rPr>
+          <w:rFonts w:ascii="Lucida Console" w:hAnsi="Lucida Console" w:cs="Lucida Console"/>
+          <w:kern w:val="0"/>
+          <w:sz w:val="18"/>
+          <w:szCs w:val="18"/>
+          <w:lang w:val="en-US"/>
+        </w:rPr>
+      </w:pPr>
+      <w:r>
+        <w:rPr>
+          <w:rFonts w:ascii="Lucida Console" w:hAnsi="Lucida Console" w:cs="Lucida Console"/>
+          <w:kern w:val="0"/>
+          <w:sz w:val="18"/>
+          <w:szCs w:val="18"/>
+          <w:lang w:val="en-US"/>
+        </w:rPr>
+        <w:t>bash: push: command not found</w:t>
+      </w:r>
+    </w:p>
+    <w:p>
+      <w:pPr>
+        <w:autoSpaceDE w:val="0"/>
+        <w:autoSpaceDN w:val="0"/>
+        <w:adjustRightInd w:val="0"/>
+        <w:spacing w:after="0" w:line="240" w:lineRule="auto"/>
+        <w:rPr>
+          <w:rFonts w:ascii="Lucida Console" w:hAnsi="Lucida Console" w:cs="Lucida Console"/>
+          <w:kern w:val="0"/>
+          <w:sz w:val="18"/>
+          <w:szCs w:val="18"/>
+          <w:lang w:val="en-US"/>
+        </w:rPr>
+      </w:pPr>
+    </w:p>
+    <w:p>
+      <w:pPr>
+        <w:autoSpaceDE w:val="0"/>
+        <w:autoSpaceDN w:val="0"/>
+        <w:adjustRightInd w:val="0"/>
+        <w:spacing w:after="0" w:line="240" w:lineRule="auto"/>
+        <w:rPr>
+          <w:rFonts w:ascii="Lucida Console" w:hAnsi="Lucida Console" w:cs="Lucida Console"/>
+          <w:color w:val="00A89A"/>
+          <w:kern w:val="0"/>
+          <w:sz w:val="18"/>
+          <w:szCs w:val="18"/>
+          <w:lang w:val="en-US"/>
+        </w:rPr>
+      </w:pPr>
+      <w:r>
+        <w:rPr>
+          <w:rFonts w:ascii="Lucida Console" w:hAnsi="Lucida Console" w:cs="Lucida Console"/>
+          <w:color w:val="1CA800"/>
+          <w:kern w:val="0"/>
+          <w:sz w:val="18"/>
+          <w:szCs w:val="18"/>
+          <w:lang w:val="en-US"/>
+        </w:rPr>
+        <w:t xml:space="preserve">Carlos@LAPTOP-JARNETS8 </w:t>
+      </w:r>
+      <w:r>
+        <w:rPr>
+          <w:rFonts w:ascii="Lucida Console" w:hAnsi="Lucida Console" w:cs="Lucida Console"/>
+          <w:color w:val="B148C6"/>
+          <w:kern w:val="0"/>
+          <w:sz w:val="18"/>
+          <w:szCs w:val="18"/>
+          <w:lang w:val="en-US"/>
+        </w:rPr>
+        <w:t xml:space="preserve">MINGW64 </w:t>
+      </w:r>
+      <w:r>
+        <w:rPr>
+          <w:rFonts w:ascii="Lucida Console" w:hAnsi="Lucida Console" w:cs="Lucida Console"/>
+          <w:color w:val="C0A000"/>
+          <w:kern w:val="0"/>
+          <w:sz w:val="18"/>
+          <w:szCs w:val="18"/>
+          <w:lang w:val="en-US"/>
+        </w:rPr>
+        <w:t>~/Desktop/Programacion/Ruby on rails/documentos/JavaScript/proyecto2</w:t>
+      </w:r>
+      <w:r>
+        <w:rPr>
+          <w:rFonts w:ascii="Lucida Console" w:hAnsi="Lucida Console" w:cs="Lucida Console"/>
+          <w:color w:val="00A89A"/>
+          <w:kern w:val="0"/>
+          <w:sz w:val="18"/>
+          <w:szCs w:val="18"/>
+          <w:lang w:val="en-US"/>
+        </w:rPr>
+        <w:t xml:space="preserve"> (main)</w:t>
+      </w:r>
+    </w:p>
+    <w:p>
+      <w:pPr>
+        <w:autoSpaceDE w:val="0"/>
+        <w:autoSpaceDN w:val="0"/>
+        <w:adjustRightInd w:val="0"/>
+        <w:spacing w:after="0" w:line="240" w:lineRule="auto"/>
+        <w:rPr>
+          <w:rFonts w:ascii="Lucida Console" w:hAnsi="Lucida Console" w:cs="Lucida Console"/>
+          <w:kern w:val="0"/>
+          <w:sz w:val="18"/>
+          <w:szCs w:val="18"/>
+          <w:lang w:val="en-US"/>
+        </w:rPr>
+      </w:pPr>
+      <w:r>
+        <w:rPr>
+          <w:rFonts w:ascii="Lucida Console" w:hAnsi="Lucida Console" w:cs="Lucida Console"/>
+          <w:kern w:val="0"/>
+          <w:sz w:val="18"/>
+          <w:szCs w:val="18"/>
+          <w:lang w:val="en-US"/>
+        </w:rPr>
+        <w:t>$ pwd</w:t>
+      </w:r>
+    </w:p>
+    <w:p>
+      <w:pPr>
+        <w:autoSpaceDE w:val="0"/>
+        <w:autoSpaceDN w:val="0"/>
+        <w:adjustRightInd w:val="0"/>
+        <w:spacing w:after="0" w:line="240" w:lineRule="auto"/>
+        <w:rPr>
+          <w:rFonts w:ascii="Lucida Console" w:hAnsi="Lucida Console" w:cs="Lucida Console"/>
+          <w:kern w:val="0"/>
+          <w:sz w:val="18"/>
+          <w:szCs w:val="18"/>
+          <w:lang w:val="en-US"/>
+        </w:rPr>
+      </w:pPr>
+      <w:r>
+        <w:rPr>
+          <w:rFonts w:ascii="Lucida Console" w:hAnsi="Lucida Console" w:cs="Lucida Console"/>
+          <w:kern w:val="0"/>
+          <w:sz w:val="18"/>
+          <w:szCs w:val="18"/>
+          <w:lang w:val="en-US"/>
+        </w:rPr>
+        <w:t>/c/Users/Carlos/Desktop/Programacion/Ruby on rails/documentos/JavaScript/proyecto2</w:t>
+      </w:r>
+    </w:p>
+    <w:p>
+      <w:pPr>
+        <w:autoSpaceDE w:val="0"/>
+        <w:autoSpaceDN w:val="0"/>
+        <w:adjustRightInd w:val="0"/>
+        <w:spacing w:after="0" w:line="240" w:lineRule="auto"/>
+        <w:rPr>
+          <w:rFonts w:ascii="Lucida Console" w:hAnsi="Lucida Console" w:cs="Lucida Console"/>
+          <w:kern w:val="0"/>
+          <w:sz w:val="18"/>
+          <w:szCs w:val="18"/>
+          <w:lang w:val="en-US"/>
+        </w:rPr>
+      </w:pPr>
+    </w:p>
+    <w:p>
+      <w:pPr>
+        <w:autoSpaceDE w:val="0"/>
+        <w:autoSpaceDN w:val="0"/>
+        <w:adjustRightInd w:val="0"/>
+        <w:spacing w:after="0" w:line="240" w:lineRule="auto"/>
+        <w:rPr>
+          <w:rFonts w:ascii="Lucida Console" w:hAnsi="Lucida Console" w:cs="Lucida Console"/>
+          <w:color w:val="00A89A"/>
+          <w:kern w:val="0"/>
+          <w:sz w:val="18"/>
+          <w:szCs w:val="18"/>
+          <w:lang w:val="en-US"/>
+        </w:rPr>
+      </w:pPr>
+      <w:r>
+        <w:rPr>
+          <w:rFonts w:ascii="Lucida Console" w:hAnsi="Lucida Console" w:cs="Lucida Console"/>
+          <w:color w:val="1CA800"/>
+          <w:kern w:val="0"/>
+          <w:sz w:val="18"/>
+          <w:szCs w:val="18"/>
+          <w:lang w:val="en-US"/>
+        </w:rPr>
+        <w:t xml:space="preserve">Carlos@LAPTOP-JARNETS8 </w:t>
+      </w:r>
+      <w:r>
+        <w:rPr>
+          <w:rFonts w:ascii="Lucida Console" w:hAnsi="Lucida Console" w:cs="Lucida Console"/>
+          <w:color w:val="B148C6"/>
+          <w:kern w:val="0"/>
+          <w:sz w:val="18"/>
+          <w:szCs w:val="18"/>
+          <w:lang w:val="en-US"/>
+        </w:rPr>
+        <w:t xml:space="preserve">MINGW64 </w:t>
+      </w:r>
+      <w:r>
+        <w:rPr>
+          <w:rFonts w:ascii="Lucida Console" w:hAnsi="Lucida Console" w:cs="Lucida Console"/>
+          <w:color w:val="C0A000"/>
+          <w:kern w:val="0"/>
+          <w:sz w:val="18"/>
+          <w:szCs w:val="18"/>
+          <w:lang w:val="en-US"/>
+        </w:rPr>
+        <w:t>~/Desktop/Programacion/Ruby on rails/documentos/JavaScript/proyecto2</w:t>
+      </w:r>
+      <w:r>
+        <w:rPr>
+          <w:rFonts w:ascii="Lucida Console" w:hAnsi="Lucida Console" w:cs="Lucida Console"/>
+          <w:color w:val="00A89A"/>
+          <w:kern w:val="0"/>
+          <w:sz w:val="18"/>
+          <w:szCs w:val="18"/>
+          <w:lang w:val="en-US"/>
+        </w:rPr>
+        <w:t xml:space="preserve"> (main)</w:t>
+      </w:r>
+    </w:p>
+    <w:p>
+      <w:pPr>
+        <w:autoSpaceDE w:val="0"/>
+        <w:autoSpaceDN w:val="0"/>
+        <w:adjustRightInd w:val="0"/>
+        <w:spacing w:after="0" w:line="240" w:lineRule="auto"/>
+        <w:rPr>
+          <w:rFonts w:ascii="Lucida Console" w:hAnsi="Lucida Console" w:cs="Lucida Console"/>
+          <w:kern w:val="0"/>
+          <w:sz w:val="18"/>
+          <w:szCs w:val="18"/>
+          <w:lang w:val="en-US"/>
+        </w:rPr>
+      </w:pPr>
+      <w:r>
+        <w:rPr>
+          <w:rFonts w:ascii="Lucida Console" w:hAnsi="Lucida Console" w:cs="Lucida Console"/>
+          <w:kern w:val="0"/>
+          <w:sz w:val="18"/>
+          <w:szCs w:val="18"/>
+          <w:lang w:val="en-US"/>
+        </w:rPr>
+        <w:t>$ push origin main</w:t>
+      </w:r>
+    </w:p>
+    <w:p>
+      <w:pPr>
+        <w:autoSpaceDE w:val="0"/>
+        <w:autoSpaceDN w:val="0"/>
+        <w:adjustRightInd w:val="0"/>
+        <w:spacing w:after="0" w:line="240" w:lineRule="auto"/>
+        <w:rPr>
+          <w:rFonts w:ascii="Lucida Console" w:hAnsi="Lucida Console" w:cs="Lucida Console"/>
+          <w:kern w:val="0"/>
+          <w:sz w:val="18"/>
+          <w:szCs w:val="18"/>
+          <w:lang w:val="en-US"/>
+        </w:rPr>
+      </w:pPr>
+      <w:r>
+        <w:rPr>
+          <w:rFonts w:ascii="Lucida Console" w:hAnsi="Lucida Console" w:cs="Lucida Console"/>
+          <w:kern w:val="0"/>
+          <w:sz w:val="18"/>
+          <w:szCs w:val="18"/>
+          <w:lang w:val="en-US"/>
+        </w:rPr>
+        <w:t>bash: push: command not found</w:t>
+      </w:r>
+    </w:p>
+    <w:p>
+      <w:pPr>
+        <w:autoSpaceDE w:val="0"/>
+        <w:autoSpaceDN w:val="0"/>
+        <w:adjustRightInd w:val="0"/>
+        <w:spacing w:after="0" w:line="240" w:lineRule="auto"/>
+        <w:rPr>
+          <w:rFonts w:ascii="Lucida Console" w:hAnsi="Lucida Console" w:cs="Lucida Console"/>
+          <w:kern w:val="0"/>
+          <w:sz w:val="18"/>
+          <w:szCs w:val="18"/>
+          <w:lang w:val="en-US"/>
+        </w:rPr>
+      </w:pPr>
+    </w:p>
+    <w:p>
+      <w:pPr>
+        <w:autoSpaceDE w:val="0"/>
+        <w:autoSpaceDN w:val="0"/>
+        <w:adjustRightInd w:val="0"/>
+        <w:spacing w:after="0" w:line="240" w:lineRule="auto"/>
+        <w:rPr>
+          <w:rFonts w:ascii="Lucida Console" w:hAnsi="Lucida Console" w:cs="Lucida Console"/>
+          <w:color w:val="00A89A"/>
+          <w:kern w:val="0"/>
+          <w:sz w:val="18"/>
+          <w:szCs w:val="18"/>
+          <w:lang w:val="en-US"/>
+        </w:rPr>
+      </w:pPr>
+      <w:r>
+        <w:rPr>
+          <w:rFonts w:ascii="Lucida Console" w:hAnsi="Lucida Console" w:cs="Lucida Console"/>
+          <w:color w:val="1CA800"/>
+          <w:kern w:val="0"/>
+          <w:sz w:val="18"/>
+          <w:szCs w:val="18"/>
+          <w:lang w:val="en-US"/>
+        </w:rPr>
+        <w:t xml:space="preserve">Carlos@LAPTOP-JARNETS8 </w:t>
+      </w:r>
+      <w:r>
+        <w:rPr>
+          <w:rFonts w:ascii="Lucida Console" w:hAnsi="Lucida Console" w:cs="Lucida Console"/>
+          <w:color w:val="B148C6"/>
+          <w:kern w:val="0"/>
+          <w:sz w:val="18"/>
+          <w:szCs w:val="18"/>
+          <w:lang w:val="en-US"/>
+        </w:rPr>
+        <w:t xml:space="preserve">MINGW64 </w:t>
+      </w:r>
+      <w:r>
+        <w:rPr>
+          <w:rFonts w:ascii="Lucida Console" w:hAnsi="Lucida Console" w:cs="Lucida Console"/>
+          <w:color w:val="C0A000"/>
+          <w:kern w:val="0"/>
+          <w:sz w:val="18"/>
+          <w:szCs w:val="18"/>
+          <w:lang w:val="en-US"/>
+        </w:rPr>
+        <w:t>~/Desktop/Programacion/Ruby on rails/documentos/JavaScript/proyecto2</w:t>
+      </w:r>
+      <w:r>
+        <w:rPr>
+          <w:rFonts w:ascii="Lucida Console" w:hAnsi="Lucida Console" w:cs="Lucida Console"/>
+          <w:color w:val="00A89A"/>
+          <w:kern w:val="0"/>
+          <w:sz w:val="18"/>
+          <w:szCs w:val="18"/>
+          <w:lang w:val="en-US"/>
+        </w:rPr>
+        <w:t xml:space="preserve"> (main)</w:t>
+      </w:r>
+    </w:p>
+    <w:p>
+      <w:pPr>
+        <w:autoSpaceDE w:val="0"/>
+        <w:autoSpaceDN w:val="0"/>
+        <w:adjustRightInd w:val="0"/>
+        <w:spacing w:after="0" w:line="240" w:lineRule="auto"/>
+        <w:rPr>
+          <w:rFonts w:ascii="Lucida Console" w:hAnsi="Lucida Console" w:cs="Lucida Console"/>
+          <w:kern w:val="0"/>
+          <w:sz w:val="18"/>
+          <w:szCs w:val="18"/>
+          <w:lang w:val="en-US"/>
+        </w:rPr>
+      </w:pPr>
+      <w:r>
+        <w:rPr>
+          <w:rFonts w:ascii="Lucida Console" w:hAnsi="Lucida Console" w:cs="Lucida Console"/>
+          <w:kern w:val="0"/>
+          <w:sz w:val="18"/>
+          <w:szCs w:val="18"/>
+          <w:lang w:val="en-US"/>
+        </w:rPr>
+        <w:t>$ git push origin main</w:t>
+      </w:r>
+    </w:p>
+    <w:p>
+      <w:pPr>
+        <w:autoSpaceDE w:val="0"/>
+        <w:autoSpaceDN w:val="0"/>
+        <w:adjustRightInd w:val="0"/>
+        <w:spacing w:after="0" w:line="240" w:lineRule="auto"/>
+        <w:rPr>
+          <w:rFonts w:ascii="Lucida Console" w:hAnsi="Lucida Console" w:cs="Lucida Console"/>
+          <w:kern w:val="0"/>
+          <w:sz w:val="18"/>
+          <w:szCs w:val="18"/>
+          <w:lang w:val="en-US"/>
+        </w:rPr>
+      </w:pPr>
+      <w:r>
+        <w:rPr>
+          <w:rFonts w:ascii="Lucida Console" w:hAnsi="Lucida Console" w:cs="Lucida Console"/>
+          <w:kern w:val="0"/>
+          <w:sz w:val="18"/>
+          <w:szCs w:val="18"/>
+          <w:lang w:val="en-US"/>
+        </w:rPr>
+        <w:t>Enumerating objects: 7, done.</w:t>
+      </w:r>
+    </w:p>
+    <w:p>
+      <w:pPr>
+        <w:autoSpaceDE w:val="0"/>
+        <w:autoSpaceDN w:val="0"/>
+        <w:adjustRightInd w:val="0"/>
+        <w:spacing w:after="0" w:line="240" w:lineRule="auto"/>
+        <w:rPr>
+          <w:rFonts w:ascii="Lucida Console" w:hAnsi="Lucida Console" w:cs="Lucida Console"/>
+          <w:kern w:val="0"/>
+          <w:sz w:val="18"/>
+          <w:szCs w:val="18"/>
+          <w:lang w:val="en-US"/>
+        </w:rPr>
+      </w:pPr>
+      <w:r>
+        <w:rPr>
+          <w:rFonts w:ascii="Lucida Console" w:hAnsi="Lucida Console" w:cs="Lucida Console"/>
+          <w:kern w:val="0"/>
+          <w:sz w:val="18"/>
+          <w:szCs w:val="18"/>
+          <w:lang w:val="en-US"/>
+        </w:rPr>
+        <w:t>Counting objects: 100% (7/7), done.</w:t>
+      </w:r>
+    </w:p>
+    <w:p>
+      <w:pPr>
+        <w:autoSpaceDE w:val="0"/>
+        <w:autoSpaceDN w:val="0"/>
+        <w:adjustRightInd w:val="0"/>
+        <w:spacing w:after="0" w:line="240" w:lineRule="auto"/>
+        <w:rPr>
+          <w:rFonts w:ascii="Lucida Console" w:hAnsi="Lucida Console" w:cs="Lucida Console"/>
+          <w:kern w:val="0"/>
+          <w:sz w:val="18"/>
+          <w:szCs w:val="18"/>
+          <w:lang w:val="en-US"/>
+        </w:rPr>
+      </w:pPr>
+      <w:r>
+        <w:rPr>
+          <w:rFonts w:ascii="Lucida Console" w:hAnsi="Lucida Console" w:cs="Lucida Console"/>
+          <w:kern w:val="0"/>
+          <w:sz w:val="18"/>
+          <w:szCs w:val="18"/>
+          <w:lang w:val="en-US"/>
+        </w:rPr>
+        <w:t>Delta compression using up to 6 threads</w:t>
+      </w:r>
+    </w:p>
+    <w:p>
+      <w:pPr>
+        <w:autoSpaceDE w:val="0"/>
+        <w:autoSpaceDN w:val="0"/>
+        <w:adjustRightInd w:val="0"/>
+        <w:spacing w:after="0" w:line="240" w:lineRule="auto"/>
+        <w:rPr>
+          <w:rFonts w:ascii="Lucida Console" w:hAnsi="Lucida Console" w:cs="Lucida Console"/>
+          <w:kern w:val="0"/>
+          <w:sz w:val="18"/>
+          <w:szCs w:val="18"/>
+          <w:lang w:val="en-US"/>
+        </w:rPr>
+      </w:pPr>
+      <w:r>
+        <w:rPr>
+          <w:rFonts w:ascii="Lucida Console" w:hAnsi="Lucida Console" w:cs="Lucida Console"/>
+          <w:kern w:val="0"/>
+          <w:sz w:val="18"/>
+          <w:szCs w:val="18"/>
+          <w:lang w:val="en-US"/>
+        </w:rPr>
+        <w:t>Compressing objects: 100% (3/3), done.</w:t>
+      </w:r>
+    </w:p>
+    <w:p>
+      <w:pPr>
+        <w:autoSpaceDE w:val="0"/>
+        <w:autoSpaceDN w:val="0"/>
+        <w:adjustRightInd w:val="0"/>
+        <w:spacing w:after="0" w:line="240" w:lineRule="auto"/>
+        <w:rPr>
+          <w:rFonts w:ascii="Lucida Console" w:hAnsi="Lucida Console" w:cs="Lucida Console"/>
+          <w:kern w:val="0"/>
+          <w:sz w:val="18"/>
+          <w:szCs w:val="18"/>
+          <w:lang w:val="en-US"/>
+        </w:rPr>
+      </w:pPr>
+      <w:r>
+        <w:rPr>
+          <w:rFonts w:ascii="Lucida Console" w:hAnsi="Lucida Console" w:cs="Lucida Console"/>
+          <w:kern w:val="0"/>
+          <w:sz w:val="18"/>
+          <w:szCs w:val="18"/>
+          <w:lang w:val="en-US"/>
+        </w:rPr>
+        <w:t>Writing objects: 100% (3/3), 341 bytes | 341.00 KiB/s, done.</w:t>
+      </w:r>
+    </w:p>
+    <w:p>
+      <w:pPr>
+        <w:autoSpaceDE w:val="0"/>
+        <w:autoSpaceDN w:val="0"/>
+        <w:adjustRightInd w:val="0"/>
+        <w:spacing w:after="0" w:line="240" w:lineRule="auto"/>
+        <w:rPr>
+          <w:rFonts w:ascii="Lucida Console" w:hAnsi="Lucida Console" w:cs="Lucida Console"/>
+          <w:kern w:val="0"/>
+          <w:sz w:val="18"/>
+          <w:szCs w:val="18"/>
+          <w:lang w:val="es-CL"/>
+        </w:rPr>
+      </w:pPr>
+      <w:r>
+        <w:rPr>
+          <w:rFonts w:ascii="Lucida Console" w:hAnsi="Lucida Console" w:cs="Lucida Console"/>
+          <w:kern w:val="0"/>
+          <w:sz w:val="18"/>
+          <w:szCs w:val="18"/>
+          <w:lang w:val="es-CL"/>
+        </w:rPr>
+        <w:t>Total 3 (delta 2), reused 0 (delta 0), pack-reused 0</w:t>
+      </w:r>
+    </w:p>
+    <w:p>
+      <w:pPr>
+        <w:autoSpaceDE w:val="0"/>
+        <w:autoSpaceDN w:val="0"/>
+        <w:adjustRightInd w:val="0"/>
+        <w:spacing w:after="0" w:line="240" w:lineRule="auto"/>
+        <w:rPr>
+          <w:rFonts w:ascii="Lucida Console" w:hAnsi="Lucida Console" w:cs="Lucida Console"/>
+          <w:kern w:val="0"/>
+          <w:sz w:val="18"/>
+          <w:szCs w:val="18"/>
+          <w:lang w:val="en-US"/>
+        </w:rPr>
+      </w:pPr>
+      <w:r>
+        <w:rPr>
+          <w:rFonts w:ascii="Lucida Console" w:hAnsi="Lucida Console" w:cs="Lucida Console"/>
+          <w:kern w:val="0"/>
+          <w:sz w:val="18"/>
+          <w:szCs w:val="18"/>
+          <w:lang w:val="en-US"/>
+        </w:rPr>
+        <w:t>remote: Resolving deltas: 100% (2/2), completed with 2 local objects.</w:t>
+      </w:r>
+    </w:p>
+    <w:p>
+      <w:pPr>
+        <w:autoSpaceDE w:val="0"/>
+        <w:autoSpaceDN w:val="0"/>
+        <w:adjustRightInd w:val="0"/>
+        <w:spacing w:after="0" w:line="240" w:lineRule="auto"/>
+        <w:rPr>
+          <w:rFonts w:ascii="Lucida Console" w:hAnsi="Lucida Console" w:cs="Lucida Console"/>
+          <w:kern w:val="0"/>
+          <w:sz w:val="18"/>
+          <w:szCs w:val="18"/>
+          <w:lang w:val="en-US"/>
+        </w:rPr>
+      </w:pPr>
+      <w:r>
+        <w:rPr>
+          <w:rFonts w:ascii="Lucida Console" w:hAnsi="Lucida Console" w:cs="Lucida Console"/>
+          <w:kern w:val="0"/>
+          <w:sz w:val="18"/>
+          <w:szCs w:val="18"/>
+          <w:lang w:val="en-US"/>
+        </w:rPr>
+        <w:t>To https://github.com/Ib3rtt1/inforcap2.git</w:t>
+      </w:r>
+    </w:p>
+    <w:p>
+      <w:pPr>
+        <w:autoSpaceDE w:val="0"/>
+        <w:autoSpaceDN w:val="0"/>
+        <w:adjustRightInd w:val="0"/>
+        <w:spacing w:after="0" w:line="240" w:lineRule="auto"/>
+        <w:rPr>
+          <w:rFonts w:ascii="Lucida Console" w:hAnsi="Lucida Console" w:cs="Lucida Console"/>
+          <w:kern w:val="0"/>
+          <w:sz w:val="18"/>
+          <w:szCs w:val="18"/>
+          <w:lang w:val="es-CL"/>
+        </w:rPr>
+      </w:pPr>
+      <w:r>
+        <w:rPr>
+          <w:rFonts w:ascii="Lucida Console" w:hAnsi="Lucida Console" w:cs="Lucida Console"/>
+          <w:kern w:val="0"/>
+          <w:sz w:val="18"/>
+          <w:szCs w:val="18"/>
+          <w:lang w:val="en-US"/>
+        </w:rPr>
+        <w:t xml:space="preserve">   </w:t>
+      </w:r>
+      <w:r>
+        <w:rPr>
+          <w:rFonts w:ascii="Lucida Console" w:hAnsi="Lucida Console" w:cs="Lucida Console"/>
+          <w:kern w:val="0"/>
+          <w:sz w:val="18"/>
+          <w:szCs w:val="18"/>
+          <w:lang w:val="es-CL"/>
+        </w:rPr>
+        <w:t>d5c9a72..6c0999e  main -&gt; main</w:t>
+      </w:r>
+    </w:p>
+    <w:p>
+      <w:pPr>
+        <w:autoSpaceDE w:val="0"/>
+        <w:autoSpaceDN w:val="0"/>
+        <w:adjustRightInd w:val="0"/>
+        <w:spacing w:after="0" w:line="240" w:lineRule="auto"/>
+        <w:rPr>
+          <w:rFonts w:ascii="Lucida Console" w:hAnsi="Lucida Console" w:cs="Lucida Console"/>
+          <w:kern w:val="0"/>
+          <w:sz w:val="18"/>
+          <w:szCs w:val="18"/>
+          <w:lang w:val="es-CL"/>
+        </w:rPr>
+      </w:pPr>
+    </w:p>
+    <w:p>
+      <w:pPr>
+        <w:autoSpaceDE w:val="0"/>
+        <w:autoSpaceDN w:val="0"/>
+        <w:adjustRightInd w:val="0"/>
+        <w:spacing w:after="0" w:line="240" w:lineRule="auto"/>
+        <w:rPr>
+          <w:rFonts w:ascii="Lucida Console" w:hAnsi="Lucida Console" w:cs="Lucida Console"/>
+          <w:color w:val="00A89A"/>
+          <w:kern w:val="0"/>
+          <w:sz w:val="18"/>
+          <w:szCs w:val="18"/>
+          <w:lang w:val="es-CL"/>
+        </w:rPr>
+      </w:pPr>
+      <w:r>
+        <w:rPr>
+          <w:rFonts w:ascii="Lucida Console" w:hAnsi="Lucida Console" w:cs="Lucida Console"/>
+          <w:color w:val="1CA800"/>
+          <w:kern w:val="0"/>
+          <w:sz w:val="18"/>
+          <w:szCs w:val="18"/>
+          <w:lang w:val="es-CL"/>
+        </w:rPr>
+        <w:t xml:space="preserve">Carlos@LAPTOP-JARNETS8 </w:t>
+      </w:r>
+      <w:r>
+        <w:rPr>
+          <w:rFonts w:ascii="Lucida Console" w:hAnsi="Lucida Console" w:cs="Lucida Console"/>
+          <w:color w:val="B148C6"/>
+          <w:kern w:val="0"/>
+          <w:sz w:val="18"/>
+          <w:szCs w:val="18"/>
+          <w:lang w:val="es-CL"/>
+        </w:rPr>
+        <w:t xml:space="preserve">MINGW64 </w:t>
+      </w:r>
+      <w:r>
+        <w:rPr>
+          <w:rFonts w:ascii="Lucida Console" w:hAnsi="Lucida Console" w:cs="Lucida Console"/>
+          <w:color w:val="C0A000"/>
+          <w:kern w:val="0"/>
+          <w:sz w:val="18"/>
+          <w:szCs w:val="18"/>
+          <w:lang w:val="es-CL"/>
+        </w:rPr>
+        <w:t>~/Desktop/Programacion/Ruby on rails/documentos/JavaScript/proyecto2</w:t>
       </w:r>
       <w:r>
         <w:rPr>

</xml_diff>